<commit_message>
Pt3_ barra menu  de navegacion Bootstrap
</commit_message>
<xml_diff>
--- a/ControlClientes/AplicaciónFinal_Spring_SpringBoot_Bootstrap.docx
+++ b/ControlClientes/AplicaciónFinal_Spring_SpringBoot_Bootstrap.docx
@@ -11,7 +11,6 @@
           <w:sz w:val="44"/>
           <w:szCs w:val="44"/>
           <w:shd w:val="clear" w:color="auto" w:fill="1C1D1F"/>
-          <w:lang w:val="en-US"/>
         </w:rPr>
       </w:pPr>
       <w:r>
@@ -22,7 +21,6 @@
           <w:szCs w:val="44"/>
           <w:highlight w:val="black"/>
           <w:shd w:val="clear" w:color="auto" w:fill="1C1D1F"/>
-          <w:lang w:val="en-US"/>
         </w:rPr>
         <w:t>1</w:t>
       </w:r>
@@ -34,7 +32,6 @@
           <w:szCs w:val="44"/>
           <w:highlight w:val="black"/>
           <w:shd w:val="clear" w:color="auto" w:fill="1C1D1F"/>
-          <w:lang w:val="en-US"/>
         </w:rPr>
         <w:t>2</w:t>
       </w:r>
@@ -46,7 +43,6 @@
           <w:szCs w:val="44"/>
           <w:highlight w:val="black"/>
           <w:shd w:val="clear" w:color="auto" w:fill="1C1D1F"/>
-          <w:lang w:val="en-US"/>
         </w:rPr>
         <w:t>2</w:t>
       </w:r>
@@ -58,7 +54,6 @@
           <w:szCs w:val="44"/>
           <w:highlight w:val="black"/>
           <w:shd w:val="clear" w:color="auto" w:fill="1C1D1F"/>
-          <w:lang w:val="en-US"/>
         </w:rPr>
         <w:t xml:space="preserve">. </w:t>
       </w:r>
@@ -69,7 +64,6 @@
           <w:sz w:val="44"/>
           <w:szCs w:val="44"/>
           <w:highlight w:val="black"/>
-          <w:lang w:val="en-US"/>
         </w:rPr>
         <w:t>AplicaciónFinal_Spring_SpringBoot_Bootstrap</w:t>
       </w:r>
@@ -260,7 +254,92 @@
       <w:pPr>
         <w:pStyle w:val="Sinespaciado"/>
         <w:ind w:left="360"/>
-      </w:pPr>
+        <w:jc w:val="center"/>
+      </w:pPr>
+      <w:r>
+        <w:rPr>
+          <w:highlight w:val="yellow"/>
+        </w:rPr>
+        <w:t>Pt3</w:t>
+      </w:r>
+    </w:p>
+    <w:p>
+      <w:pPr>
+        <w:pStyle w:val="Sinespaciado"/>
+        <w:ind w:left="360"/>
+      </w:pPr>
+      <w:r>
+        <w:t xml:space="preserve">Agregar </w:t>
+      </w:r>
+      <w:r>
+        <w:t>barra menú de navegación</w:t>
+      </w:r>
+    </w:p>
+    <w:p>
+      <w:pPr>
+        <w:pStyle w:val="Sinespaciado"/>
+        <w:ind w:left="360"/>
+      </w:pPr>
+    </w:p>
+    <w:p>
+      <w:pPr>
+        <w:pStyle w:val="Sinespaciado"/>
+        <w:numPr>
+          <w:ilvl w:val="0"/>
+          <w:numId w:val="32"/>
+        </w:numPr>
+      </w:pPr>
+      <w:r>
+        <w:t xml:space="preserve">Modificar plantilla </w:t>
+      </w:r>
+    </w:p>
+    <w:p>
+      <w:pPr>
+        <w:pStyle w:val="Sinespaciado"/>
+        <w:numPr>
+          <w:ilvl w:val="1"/>
+          <w:numId w:val="32"/>
+        </w:numPr>
+      </w:pPr>
+      <w:proofErr w:type="spellStart"/>
+      <w:r>
+        <w:t>H</w:t>
+      </w:r>
+      <w:r>
+        <w:t>eader</w:t>
+      </w:r>
+      <w:proofErr w:type="spellEnd"/>
+    </w:p>
+    <w:p>
+      <w:pPr>
+        <w:pStyle w:val="Sinespaciado"/>
+        <w:numPr>
+          <w:ilvl w:val="0"/>
+          <w:numId w:val="32"/>
+        </w:numPr>
+      </w:pPr>
+      <w:r>
+        <w:t xml:space="preserve">Definir nueva propiedades en el archivo, </w:t>
+      </w:r>
+      <w:proofErr w:type="spellStart"/>
+      <w:proofErr w:type="gramStart"/>
+      <w:r>
+        <w:t>messages.properties</w:t>
+      </w:r>
+      <w:proofErr w:type="spellEnd"/>
+      <w:proofErr w:type="gramEnd"/>
+    </w:p>
+    <w:p>
+      <w:pPr>
+        <w:pStyle w:val="Sinespaciado"/>
+        <w:numPr>
+          <w:ilvl w:val="0"/>
+          <w:numId w:val="32"/>
+        </w:numPr>
+      </w:pPr>
+      <w:r>
+        <w:t>Pruebas</w:t>
+      </w:r>
     </w:p>
     <w:p>
       <w:pPr>
@@ -269,6 +348,87 @@
           <w:highlight w:val="yellow"/>
         </w:rPr>
       </w:pPr>
+      <w:r>
+        <w:rPr>
+          <w:noProof/>
+        </w:rPr>
+        <w:lastRenderedPageBreak/>
+        <w:drawing>
+          <wp:inline distT="0" distB="0" distL="0" distR="0" wp14:anchorId="657AF22C" wp14:editId="5E5095E9">
+            <wp:extent cx="5943600" cy="1238250"/>
+            <wp:effectExtent l="0" t="0" r="0" b="0"/>
+            <wp:docPr id="2" name="Imagen 2"/>
+            <wp:cNvGraphicFramePr>
+              <a:graphicFrameLocks xmlns:a="http://schemas.openxmlformats.org/drawingml/2006/main" noChangeAspect="1"/>
+            </wp:cNvGraphicFramePr>
+            <a:graphic xmlns:a="http://schemas.openxmlformats.org/drawingml/2006/main">
+              <a:graphicData uri="http://schemas.openxmlformats.org/drawingml/2006/picture">
+                <pic:pic xmlns:pic="http://schemas.openxmlformats.org/drawingml/2006/picture">
+                  <pic:nvPicPr>
+                    <pic:cNvPr id="1" name=""/>
+                    <pic:cNvPicPr/>
+                  </pic:nvPicPr>
+                  <pic:blipFill>
+                    <a:blip r:embed="rId6"/>
+                    <a:stretch>
+                      <a:fillRect/>
+                    </a:stretch>
+                  </pic:blipFill>
+                  <pic:spPr>
+                    <a:xfrm>
+                      <a:off x="0" y="0"/>
+                      <a:ext cx="5943600" cy="1238250"/>
+                    </a:xfrm>
+                    <a:prstGeom prst="rect">
+                      <a:avLst/>
+                    </a:prstGeom>
+                  </pic:spPr>
+                </pic:pic>
+              </a:graphicData>
+            </a:graphic>
+          </wp:inline>
+        </w:drawing>
+      </w:r>
+      <w:r>
+        <w:rPr>
+          <w:noProof/>
+        </w:rPr>
+        <w:drawing>
+          <wp:inline distT="0" distB="0" distL="0" distR="0" wp14:anchorId="4CEE0360" wp14:editId="62044553">
+            <wp:extent cx="5324475" cy="3771900"/>
+            <wp:effectExtent l="0" t="0" r="9525" b="0"/>
+            <wp:docPr id="3" name="Imagen 3"/>
+            <wp:cNvGraphicFramePr>
+              <a:graphicFrameLocks xmlns:a="http://schemas.openxmlformats.org/drawingml/2006/main" noChangeAspect="1"/>
+            </wp:cNvGraphicFramePr>
+            <a:graphic xmlns:a="http://schemas.openxmlformats.org/drawingml/2006/main">
+              <a:graphicData uri="http://schemas.openxmlformats.org/drawingml/2006/picture">
+                <pic:pic xmlns:pic="http://schemas.openxmlformats.org/drawingml/2006/picture">
+                  <pic:nvPicPr>
+                    <pic:cNvPr id="1" name=""/>
+                    <pic:cNvPicPr/>
+                  </pic:nvPicPr>
+                  <pic:blipFill>
+                    <a:blip r:embed="rId7"/>
+                    <a:stretch>
+                      <a:fillRect/>
+                    </a:stretch>
+                  </pic:blipFill>
+                  <pic:spPr>
+                    <a:xfrm>
+                      <a:off x="0" y="0"/>
+                      <a:ext cx="5324475" cy="3771900"/>
+                    </a:xfrm>
+                    <a:prstGeom prst="rect">
+                      <a:avLst/>
+                    </a:prstGeom>
+                  </pic:spPr>
+                </pic:pic>
+              </a:graphicData>
+            </a:graphic>
+          </wp:inline>
+        </w:drawing>
+      </w:r>
     </w:p>
     <w:sectPr>
       <w:pgSz w:w="12240" w:h="15840"/>
@@ -3050,6 +3210,95 @@
       </w:pPr>
     </w:lvl>
     <w:lvl w:ilvl="2" w:tplc="240A001B">
+      <w:start w:val="1"/>
+      <w:numFmt w:val="lowerRoman"/>
+      <w:lvlText w:val="%3."/>
+      <w:lvlJc w:val="right"/>
+      <w:pPr>
+        <w:ind w:left="2160" w:hanging="180"/>
+      </w:pPr>
+    </w:lvl>
+    <w:lvl w:ilvl="3" w:tplc="240A000F" w:tentative="1">
+      <w:start w:val="1"/>
+      <w:numFmt w:val="decimal"/>
+      <w:lvlText w:val="%4."/>
+      <w:lvlJc w:val="left"/>
+      <w:pPr>
+        <w:ind w:left="2880" w:hanging="360"/>
+      </w:pPr>
+    </w:lvl>
+    <w:lvl w:ilvl="4" w:tplc="240A0019" w:tentative="1">
+      <w:start w:val="1"/>
+      <w:numFmt w:val="lowerLetter"/>
+      <w:lvlText w:val="%5."/>
+      <w:lvlJc w:val="left"/>
+      <w:pPr>
+        <w:ind w:left="3600" w:hanging="360"/>
+      </w:pPr>
+    </w:lvl>
+    <w:lvl w:ilvl="5" w:tplc="240A001B" w:tentative="1">
+      <w:start w:val="1"/>
+      <w:numFmt w:val="lowerRoman"/>
+      <w:lvlText w:val="%6."/>
+      <w:lvlJc w:val="right"/>
+      <w:pPr>
+        <w:ind w:left="4320" w:hanging="180"/>
+      </w:pPr>
+    </w:lvl>
+    <w:lvl w:ilvl="6" w:tplc="240A000F" w:tentative="1">
+      <w:start w:val="1"/>
+      <w:numFmt w:val="decimal"/>
+      <w:lvlText w:val="%7."/>
+      <w:lvlJc w:val="left"/>
+      <w:pPr>
+        <w:ind w:left="5040" w:hanging="360"/>
+      </w:pPr>
+    </w:lvl>
+    <w:lvl w:ilvl="7" w:tplc="240A0019" w:tentative="1">
+      <w:start w:val="1"/>
+      <w:numFmt w:val="lowerLetter"/>
+      <w:lvlText w:val="%8."/>
+      <w:lvlJc w:val="left"/>
+      <w:pPr>
+        <w:ind w:left="5760" w:hanging="360"/>
+      </w:pPr>
+    </w:lvl>
+    <w:lvl w:ilvl="8" w:tplc="240A001B" w:tentative="1">
+      <w:start w:val="1"/>
+      <w:numFmt w:val="lowerRoman"/>
+      <w:lvlText w:val="%9."/>
+      <w:lvlJc w:val="right"/>
+      <w:pPr>
+        <w:ind w:left="6480" w:hanging="180"/>
+      </w:pPr>
+    </w:lvl>
+  </w:abstractNum>
+  <w:abstractNum w:abstractNumId="31" w15:restartNumberingAfterBreak="0">
+    <w:nsid w:val="7CBE6031"/>
+    <w:multiLevelType w:val="hybridMultilevel"/>
+    <w:tmpl w:val="1214F3EC"/>
+    <w:lvl w:ilvl="0" w:tplc="240A000F">
+      <w:start w:val="1"/>
+      <w:numFmt w:val="decimal"/>
+      <w:lvlText w:val="%1."/>
+      <w:lvlJc w:val="left"/>
+      <w:pPr>
+        <w:ind w:left="720" w:hanging="360"/>
+      </w:pPr>
+      <w:rPr>
+        <w:rFonts w:hint="default"/>
+      </w:rPr>
+    </w:lvl>
+    <w:lvl w:ilvl="1" w:tplc="240A0019">
+      <w:start w:val="1"/>
+      <w:numFmt w:val="lowerLetter"/>
+      <w:lvlText w:val="%2."/>
+      <w:lvlJc w:val="left"/>
+      <w:pPr>
+        <w:ind w:left="1440" w:hanging="360"/>
+      </w:pPr>
+    </w:lvl>
+    <w:lvl w:ilvl="2" w:tplc="240A001B" w:tentative="1">
       <w:start w:val="1"/>
       <w:numFmt w:val="lowerRoman"/>
       <w:lvlText w:val="%3."/>
@@ -3205,6 +3454,9 @@
   </w:num>
   <w:num w:numId="31">
     <w:abstractNumId w:val="23"/>
+  </w:num>
+  <w:num w:numId="32">
+    <w:abstractNumId w:val="31"/>
   </w:num>
 </w:numbering>
 </file>
@@ -3632,6 +3884,7 @@
   <w:style w:type="character" w:default="1" w:styleId="Fuentedeprrafopredeter">
     <w:name w:val="Default Paragraph Font"/>
     <w:uiPriority w:val="1"/>
+    <w:semiHidden/>
     <w:unhideWhenUsed/>
   </w:style>
   <w:style w:type="table" w:default="1" w:styleId="Tablanormal">

</xml_diff>

<commit_message>
Pt4-5_Header Footer Login con Bootstrap
</commit_message>
<xml_diff>
--- a/ControlClientes/AplicaciónFinal_Spring_SpringBoot_Bootstrap.docx
+++ b/ControlClientes/AplicaciónFinal_Spring_SpringBoot_Bootstrap.docx
@@ -430,6 +430,253 @@
         </w:drawing>
       </w:r>
     </w:p>
+    <w:p>
+      <w:pPr>
+        <w:pStyle w:val="Sinespaciado"/>
+        <w:jc w:val="center"/>
+        <w:rPr>
+          <w:highlight w:val="yellow"/>
+        </w:rPr>
+      </w:pPr>
+      <w:r>
+        <w:rPr>
+          <w:highlight w:val="yellow"/>
+        </w:rPr>
+        <w:t>Pt4</w:t>
+      </w:r>
+    </w:p>
+    <w:p>
+      <w:pPr>
+        <w:pStyle w:val="Sinespaciado"/>
+        <w:rPr>
+          <w:highlight w:val="yellow"/>
+        </w:rPr>
+      </w:pPr>
+    </w:p>
+    <w:p>
+      <w:r>
+        <w:t xml:space="preserve">Agregando el </w:t>
+      </w:r>
+      <w:proofErr w:type="spellStart"/>
+      <w:r>
+        <w:t>Header</w:t>
+      </w:r>
+      <w:proofErr w:type="spellEnd"/>
+      <w:r>
+        <w:t xml:space="preserve"> y </w:t>
+      </w:r>
+      <w:proofErr w:type="spellStart"/>
+      <w:r>
+        <w:t>Footer</w:t>
+      </w:r>
+      <w:proofErr w:type="spellEnd"/>
+      <w:r>
+        <w:t xml:space="preserve"> con Bootstrap</w:t>
+      </w:r>
+    </w:p>
+    <w:p>
+      <w:pPr>
+        <w:ind w:left="708"/>
+      </w:pPr>
+      <w:r>
+        <w:t xml:space="preserve">1. </w:t>
+      </w:r>
+      <w:r>
+        <w:t xml:space="preserve">Agregar </w:t>
+      </w:r>
+      <w:r>
+        <w:t>n</w:t>
+      </w:r>
+      <w:r>
+        <w:t>ue</w:t>
+      </w:r>
+      <w:r>
+        <w:t>v</w:t>
+      </w:r>
+      <w:r>
+        <w:t xml:space="preserve">a </w:t>
+      </w:r>
+      <w:r>
+        <w:t>sesión</w:t>
+      </w:r>
+      <w:r>
+        <w:t xml:space="preserve"> a plantilla</w:t>
+      </w:r>
+    </w:p>
+    <w:p>
+      <w:pPr>
+        <w:ind w:left="708"/>
+      </w:pPr>
+      <w:r>
+        <w:t xml:space="preserve">2. Modificar </w:t>
+      </w:r>
+      <w:proofErr w:type="spellStart"/>
+      <w:r>
+        <w:t>footer</w:t>
+      </w:r>
+      <w:proofErr w:type="spellEnd"/>
+      <w:r>
+        <w:t xml:space="preserve"> Plantilla</w:t>
+      </w:r>
+    </w:p>
+    <w:p>
+      <w:pPr>
+        <w:ind w:left="708"/>
+      </w:pPr>
+      <w:r>
+        <w:t>3. Pruebas</w:t>
+      </w:r>
+    </w:p>
+    <w:p>
+      <w:r>
+        <w:rPr>
+          <w:noProof/>
+        </w:rPr>
+        <w:lastRenderedPageBreak/>
+        <w:drawing>
+          <wp:inline distT="0" distB="0" distL="0" distR="0" wp14:anchorId="068D5157" wp14:editId="0A1A4BBB">
+            <wp:extent cx="4920057" cy="2924175"/>
+            <wp:effectExtent l="0" t="0" r="0" b="0"/>
+            <wp:docPr id="4" name="Imagen 4"/>
+            <wp:cNvGraphicFramePr>
+              <a:graphicFrameLocks xmlns:a="http://schemas.openxmlformats.org/drawingml/2006/main" noChangeAspect="1"/>
+            </wp:cNvGraphicFramePr>
+            <a:graphic xmlns:a="http://schemas.openxmlformats.org/drawingml/2006/main">
+              <a:graphicData uri="http://schemas.openxmlformats.org/drawingml/2006/picture">
+                <pic:pic xmlns:pic="http://schemas.openxmlformats.org/drawingml/2006/picture">
+                  <pic:nvPicPr>
+                    <pic:cNvPr id="1" name=""/>
+                    <pic:cNvPicPr/>
+                  </pic:nvPicPr>
+                  <pic:blipFill>
+                    <a:blip r:embed="rId8"/>
+                    <a:stretch>
+                      <a:fillRect/>
+                    </a:stretch>
+                  </pic:blipFill>
+                  <pic:spPr>
+                    <a:xfrm>
+                      <a:off x="0" y="0"/>
+                      <a:ext cx="4926466" cy="2927984"/>
+                    </a:xfrm>
+                    <a:prstGeom prst="rect">
+                      <a:avLst/>
+                    </a:prstGeom>
+                  </pic:spPr>
+                </pic:pic>
+              </a:graphicData>
+            </a:graphic>
+          </wp:inline>
+        </w:drawing>
+      </w:r>
+    </w:p>
+    <w:p>
+      <w:pPr>
+        <w:jc w:val="center"/>
+      </w:pPr>
+      <w:r>
+        <w:rPr>
+          <w:highlight w:val="yellow"/>
+        </w:rPr>
+        <w:t>Pt5</w:t>
+      </w:r>
+    </w:p>
+    <w:p>
+      <w:proofErr w:type="spellStart"/>
+      <w:r>
+        <w:t>Login</w:t>
+      </w:r>
+      <w:proofErr w:type="spellEnd"/>
+      <w:r>
+        <w:t xml:space="preserve"> con Bootstrap</w:t>
+      </w:r>
+    </w:p>
+    <w:p>
+      <w:pPr>
+        <w:pStyle w:val="Prrafodelista"/>
+        <w:numPr>
+          <w:ilvl w:val="0"/>
+          <w:numId w:val="35"/>
+        </w:numPr>
+      </w:pPr>
+      <w:r>
+        <w:t>Modificar login.html</w:t>
+      </w:r>
+    </w:p>
+    <w:p>
+      <w:pPr>
+        <w:pStyle w:val="Prrafodelista"/>
+        <w:numPr>
+          <w:ilvl w:val="0"/>
+          <w:numId w:val="35"/>
+        </w:numPr>
+      </w:pPr>
+      <w:r>
+        <w:t>Pruebas</w:t>
+      </w:r>
+    </w:p>
+    <w:p>
+      <w:r>
+        <w:rPr>
+          <w:noProof/>
+        </w:rPr>
+        <w:drawing>
+          <wp:inline distT="0" distB="0" distL="0" distR="0" wp14:anchorId="7669E645" wp14:editId="5C1382F8">
+            <wp:extent cx="4913905" cy="3857625"/>
+            <wp:effectExtent l="0" t="0" r="1270" b="0"/>
+            <wp:docPr id="5" name="Imagen 5"/>
+            <wp:cNvGraphicFramePr>
+              <a:graphicFrameLocks xmlns:a="http://schemas.openxmlformats.org/drawingml/2006/main" noChangeAspect="1"/>
+            </wp:cNvGraphicFramePr>
+            <a:graphic xmlns:a="http://schemas.openxmlformats.org/drawingml/2006/main">
+              <a:graphicData uri="http://schemas.openxmlformats.org/drawingml/2006/picture">
+                <pic:pic xmlns:pic="http://schemas.openxmlformats.org/drawingml/2006/picture">
+                  <pic:nvPicPr>
+                    <pic:cNvPr id="1" name=""/>
+                    <pic:cNvPicPr/>
+                  </pic:nvPicPr>
+                  <pic:blipFill>
+                    <a:blip r:embed="rId9"/>
+                    <a:stretch>
+                      <a:fillRect/>
+                    </a:stretch>
+                  </pic:blipFill>
+                  <pic:spPr>
+                    <a:xfrm>
+                      <a:off x="0" y="0"/>
+                      <a:ext cx="4928485" cy="3869071"/>
+                    </a:xfrm>
+                    <a:prstGeom prst="rect">
+                      <a:avLst/>
+                    </a:prstGeom>
+                  </pic:spPr>
+                </pic:pic>
+              </a:graphicData>
+            </a:graphic>
+          </wp:inline>
+        </w:drawing>
+      </w:r>
+    </w:p>
+    <w:p>
+      <w:pPr>
+        <w:ind w:left="708"/>
+      </w:pPr>
+    </w:p>
+    <w:p>
+      <w:pPr>
+        <w:ind w:left="708"/>
+      </w:pPr>
+    </w:p>
+    <w:p>
+      <w:pPr>
+        <w:ind w:left="708"/>
+      </w:pPr>
+    </w:p>
+    <w:p>
+      <w:pPr>
+        <w:ind w:left="708"/>
+      </w:pPr>
+    </w:p>
     <w:sectPr>
       <w:pgSz w:w="12240" w:h="15840"/>
       <w:pgMar w:top="1440" w:right="1440" w:bottom="1440" w:left="1440" w:header="708" w:footer="708" w:gutter="0"/>
@@ -1446,6 +1693,95 @@
     </w:lvl>
   </w:abstractNum>
   <w:abstractNum w:abstractNumId="11" w15:restartNumberingAfterBreak="0">
+    <w:nsid w:val="3AAE6A5F"/>
+    <w:multiLevelType w:val="hybridMultilevel"/>
+    <w:tmpl w:val="85C8C68E"/>
+    <w:lvl w:ilvl="0" w:tplc="240A000F">
+      <w:start w:val="1"/>
+      <w:numFmt w:val="decimal"/>
+      <w:lvlText w:val="%1."/>
+      <w:lvlJc w:val="left"/>
+      <w:pPr>
+        <w:ind w:left="720" w:hanging="360"/>
+      </w:pPr>
+      <w:rPr>
+        <w:rFonts w:hint="default"/>
+      </w:rPr>
+    </w:lvl>
+    <w:lvl w:ilvl="1" w:tplc="240A0019" w:tentative="1">
+      <w:start w:val="1"/>
+      <w:numFmt w:val="lowerLetter"/>
+      <w:lvlText w:val="%2."/>
+      <w:lvlJc w:val="left"/>
+      <w:pPr>
+        <w:ind w:left="1440" w:hanging="360"/>
+      </w:pPr>
+    </w:lvl>
+    <w:lvl w:ilvl="2" w:tplc="240A001B" w:tentative="1">
+      <w:start w:val="1"/>
+      <w:numFmt w:val="lowerRoman"/>
+      <w:lvlText w:val="%3."/>
+      <w:lvlJc w:val="right"/>
+      <w:pPr>
+        <w:ind w:left="2160" w:hanging="180"/>
+      </w:pPr>
+    </w:lvl>
+    <w:lvl w:ilvl="3" w:tplc="240A000F" w:tentative="1">
+      <w:start w:val="1"/>
+      <w:numFmt w:val="decimal"/>
+      <w:lvlText w:val="%4."/>
+      <w:lvlJc w:val="left"/>
+      <w:pPr>
+        <w:ind w:left="2880" w:hanging="360"/>
+      </w:pPr>
+    </w:lvl>
+    <w:lvl w:ilvl="4" w:tplc="240A0019" w:tentative="1">
+      <w:start w:val="1"/>
+      <w:numFmt w:val="lowerLetter"/>
+      <w:lvlText w:val="%5."/>
+      <w:lvlJc w:val="left"/>
+      <w:pPr>
+        <w:ind w:left="3600" w:hanging="360"/>
+      </w:pPr>
+    </w:lvl>
+    <w:lvl w:ilvl="5" w:tplc="240A001B" w:tentative="1">
+      <w:start w:val="1"/>
+      <w:numFmt w:val="lowerRoman"/>
+      <w:lvlText w:val="%6."/>
+      <w:lvlJc w:val="right"/>
+      <w:pPr>
+        <w:ind w:left="4320" w:hanging="180"/>
+      </w:pPr>
+    </w:lvl>
+    <w:lvl w:ilvl="6" w:tplc="240A000F" w:tentative="1">
+      <w:start w:val="1"/>
+      <w:numFmt w:val="decimal"/>
+      <w:lvlText w:val="%7."/>
+      <w:lvlJc w:val="left"/>
+      <w:pPr>
+        <w:ind w:left="5040" w:hanging="360"/>
+      </w:pPr>
+    </w:lvl>
+    <w:lvl w:ilvl="7" w:tplc="240A0019" w:tentative="1">
+      <w:start w:val="1"/>
+      <w:numFmt w:val="lowerLetter"/>
+      <w:lvlText w:val="%8."/>
+      <w:lvlJc w:val="left"/>
+      <w:pPr>
+        <w:ind w:left="5760" w:hanging="360"/>
+      </w:pPr>
+    </w:lvl>
+    <w:lvl w:ilvl="8" w:tplc="240A001B" w:tentative="1">
+      <w:start w:val="1"/>
+      <w:numFmt w:val="lowerRoman"/>
+      <w:lvlText w:val="%9."/>
+      <w:lvlJc w:val="right"/>
+      <w:pPr>
+        <w:ind w:left="6480" w:hanging="180"/>
+      </w:pPr>
+    </w:lvl>
+  </w:abstractNum>
+  <w:abstractNum w:abstractNumId="12" w15:restartNumberingAfterBreak="0">
     <w:nsid w:val="3D52386D"/>
     <w:multiLevelType w:val="hybridMultilevel"/>
     <w:tmpl w:val="61626D9A"/>
@@ -1558,7 +1894,96 @@
       </w:rPr>
     </w:lvl>
   </w:abstractNum>
-  <w:abstractNum w:abstractNumId="12" w15:restartNumberingAfterBreak="0">
+  <w:abstractNum w:abstractNumId="13" w15:restartNumberingAfterBreak="0">
+    <w:nsid w:val="425A44BB"/>
+    <w:multiLevelType w:val="hybridMultilevel"/>
+    <w:tmpl w:val="40B6EC02"/>
+    <w:lvl w:ilvl="0" w:tplc="240A000F">
+      <w:start w:val="1"/>
+      <w:numFmt w:val="decimal"/>
+      <w:lvlText w:val="%1."/>
+      <w:lvlJc w:val="left"/>
+      <w:pPr>
+        <w:ind w:left="720" w:hanging="360"/>
+      </w:pPr>
+      <w:rPr>
+        <w:rFonts w:hint="default"/>
+      </w:rPr>
+    </w:lvl>
+    <w:lvl w:ilvl="1" w:tplc="240A0019" w:tentative="1">
+      <w:start w:val="1"/>
+      <w:numFmt w:val="lowerLetter"/>
+      <w:lvlText w:val="%2."/>
+      <w:lvlJc w:val="left"/>
+      <w:pPr>
+        <w:ind w:left="1440" w:hanging="360"/>
+      </w:pPr>
+    </w:lvl>
+    <w:lvl w:ilvl="2" w:tplc="240A001B" w:tentative="1">
+      <w:start w:val="1"/>
+      <w:numFmt w:val="lowerRoman"/>
+      <w:lvlText w:val="%3."/>
+      <w:lvlJc w:val="right"/>
+      <w:pPr>
+        <w:ind w:left="2160" w:hanging="180"/>
+      </w:pPr>
+    </w:lvl>
+    <w:lvl w:ilvl="3" w:tplc="240A000F" w:tentative="1">
+      <w:start w:val="1"/>
+      <w:numFmt w:val="decimal"/>
+      <w:lvlText w:val="%4."/>
+      <w:lvlJc w:val="left"/>
+      <w:pPr>
+        <w:ind w:left="2880" w:hanging="360"/>
+      </w:pPr>
+    </w:lvl>
+    <w:lvl w:ilvl="4" w:tplc="240A0019" w:tentative="1">
+      <w:start w:val="1"/>
+      <w:numFmt w:val="lowerLetter"/>
+      <w:lvlText w:val="%5."/>
+      <w:lvlJc w:val="left"/>
+      <w:pPr>
+        <w:ind w:left="3600" w:hanging="360"/>
+      </w:pPr>
+    </w:lvl>
+    <w:lvl w:ilvl="5" w:tplc="240A001B" w:tentative="1">
+      <w:start w:val="1"/>
+      <w:numFmt w:val="lowerRoman"/>
+      <w:lvlText w:val="%6."/>
+      <w:lvlJc w:val="right"/>
+      <w:pPr>
+        <w:ind w:left="4320" w:hanging="180"/>
+      </w:pPr>
+    </w:lvl>
+    <w:lvl w:ilvl="6" w:tplc="240A000F" w:tentative="1">
+      <w:start w:val="1"/>
+      <w:numFmt w:val="decimal"/>
+      <w:lvlText w:val="%7."/>
+      <w:lvlJc w:val="left"/>
+      <w:pPr>
+        <w:ind w:left="5040" w:hanging="360"/>
+      </w:pPr>
+    </w:lvl>
+    <w:lvl w:ilvl="7" w:tplc="240A0019" w:tentative="1">
+      <w:start w:val="1"/>
+      <w:numFmt w:val="lowerLetter"/>
+      <w:lvlText w:val="%8."/>
+      <w:lvlJc w:val="left"/>
+      <w:pPr>
+        <w:ind w:left="5760" w:hanging="360"/>
+      </w:pPr>
+    </w:lvl>
+    <w:lvl w:ilvl="8" w:tplc="240A001B" w:tentative="1">
+      <w:start w:val="1"/>
+      <w:numFmt w:val="lowerRoman"/>
+      <w:lvlText w:val="%9."/>
+      <w:lvlJc w:val="right"/>
+      <w:pPr>
+        <w:ind w:left="6480" w:hanging="180"/>
+      </w:pPr>
+    </w:lvl>
+  </w:abstractNum>
+  <w:abstractNum w:abstractNumId="14" w15:restartNumberingAfterBreak="0">
     <w:nsid w:val="431001D2"/>
     <w:multiLevelType w:val="hybridMultilevel"/>
     <w:tmpl w:val="9DECEB4C"/>
@@ -1647,7 +2072,7 @@
       </w:pPr>
     </w:lvl>
   </w:abstractNum>
-  <w:abstractNum w:abstractNumId="13" w15:restartNumberingAfterBreak="0">
+  <w:abstractNum w:abstractNumId="15" w15:restartNumberingAfterBreak="0">
     <w:nsid w:val="45C27442"/>
     <w:multiLevelType w:val="hybridMultilevel"/>
     <w:tmpl w:val="221A9E96"/>
@@ -1736,7 +2161,7 @@
       </w:pPr>
     </w:lvl>
   </w:abstractNum>
-  <w:abstractNum w:abstractNumId="14" w15:restartNumberingAfterBreak="0">
+  <w:abstractNum w:abstractNumId="16" w15:restartNumberingAfterBreak="0">
     <w:nsid w:val="48FB10BA"/>
     <w:multiLevelType w:val="hybridMultilevel"/>
     <w:tmpl w:val="EC028A34"/>
@@ -1825,7 +2250,7 @@
       </w:pPr>
     </w:lvl>
   </w:abstractNum>
-  <w:abstractNum w:abstractNumId="15" w15:restartNumberingAfterBreak="0">
+  <w:abstractNum w:abstractNumId="17" w15:restartNumberingAfterBreak="0">
     <w:nsid w:val="52665FE1"/>
     <w:multiLevelType w:val="hybridMultilevel"/>
     <w:tmpl w:val="44443128"/>
@@ -1914,7 +2339,7 @@
       </w:pPr>
     </w:lvl>
   </w:abstractNum>
-  <w:abstractNum w:abstractNumId="16" w15:restartNumberingAfterBreak="0">
+  <w:abstractNum w:abstractNumId="18" w15:restartNumberingAfterBreak="0">
     <w:nsid w:val="536B77C1"/>
     <w:multiLevelType w:val="hybridMultilevel"/>
     <w:tmpl w:val="79CCF7BC"/>
@@ -2003,7 +2428,7 @@
       </w:pPr>
     </w:lvl>
   </w:abstractNum>
-  <w:abstractNum w:abstractNumId="17" w15:restartNumberingAfterBreak="0">
+  <w:abstractNum w:abstractNumId="19" w15:restartNumberingAfterBreak="0">
     <w:nsid w:val="56165085"/>
     <w:multiLevelType w:val="hybridMultilevel"/>
     <w:tmpl w:val="A0FEC94E"/>
@@ -2092,7 +2517,7 @@
       </w:pPr>
     </w:lvl>
   </w:abstractNum>
-  <w:abstractNum w:abstractNumId="18" w15:restartNumberingAfterBreak="0">
+  <w:abstractNum w:abstractNumId="20" w15:restartNumberingAfterBreak="0">
     <w:nsid w:val="589E7A0C"/>
     <w:multiLevelType w:val="hybridMultilevel"/>
     <w:tmpl w:val="4EF22340"/>
@@ -2181,7 +2606,7 @@
       </w:pPr>
     </w:lvl>
   </w:abstractNum>
-  <w:abstractNum w:abstractNumId="19" w15:restartNumberingAfterBreak="0">
+  <w:abstractNum w:abstractNumId="21" w15:restartNumberingAfterBreak="0">
     <w:nsid w:val="5BB216FD"/>
     <w:multiLevelType w:val="hybridMultilevel"/>
     <w:tmpl w:val="BB6A7B6E"/>
@@ -2270,7 +2695,7 @@
       </w:pPr>
     </w:lvl>
   </w:abstractNum>
-  <w:abstractNum w:abstractNumId="20" w15:restartNumberingAfterBreak="0">
+  <w:abstractNum w:abstractNumId="22" w15:restartNumberingAfterBreak="0">
     <w:nsid w:val="5F226B0C"/>
     <w:multiLevelType w:val="hybridMultilevel"/>
     <w:tmpl w:val="87040F7E"/>
@@ -2359,7 +2784,7 @@
       </w:pPr>
     </w:lvl>
   </w:abstractNum>
-  <w:abstractNum w:abstractNumId="21" w15:restartNumberingAfterBreak="0">
+  <w:abstractNum w:abstractNumId="23" w15:restartNumberingAfterBreak="0">
     <w:nsid w:val="63421B21"/>
     <w:multiLevelType w:val="hybridMultilevel"/>
     <w:tmpl w:val="716A5F34"/>
@@ -2448,7 +2873,7 @@
       </w:pPr>
     </w:lvl>
   </w:abstractNum>
-  <w:abstractNum w:abstractNumId="22" w15:restartNumberingAfterBreak="0">
+  <w:abstractNum w:abstractNumId="24" w15:restartNumberingAfterBreak="0">
     <w:nsid w:val="64D03B7F"/>
     <w:multiLevelType w:val="hybridMultilevel"/>
     <w:tmpl w:val="0808847A"/>
@@ -2537,7 +2962,7 @@
       </w:pPr>
     </w:lvl>
   </w:abstractNum>
-  <w:abstractNum w:abstractNumId="23" w15:restartNumberingAfterBreak="0">
+  <w:abstractNum w:abstractNumId="25" w15:restartNumberingAfterBreak="0">
     <w:nsid w:val="68C22E55"/>
     <w:multiLevelType w:val="hybridMultilevel"/>
     <w:tmpl w:val="5802C402"/>
@@ -2626,7 +3051,7 @@
       </w:pPr>
     </w:lvl>
   </w:abstractNum>
-  <w:abstractNum w:abstractNumId="24" w15:restartNumberingAfterBreak="0">
+  <w:abstractNum w:abstractNumId="26" w15:restartNumberingAfterBreak="0">
     <w:nsid w:val="6A405EBC"/>
     <w:multiLevelType w:val="hybridMultilevel"/>
     <w:tmpl w:val="9244CA50"/>
@@ -2739,7 +3164,7 @@
       </w:rPr>
     </w:lvl>
   </w:abstractNum>
-  <w:abstractNum w:abstractNumId="25" w15:restartNumberingAfterBreak="0">
+  <w:abstractNum w:abstractNumId="27" w15:restartNumberingAfterBreak="0">
     <w:nsid w:val="6E7F5196"/>
     <w:multiLevelType w:val="hybridMultilevel"/>
     <w:tmpl w:val="619ACA9E"/>
@@ -2828,7 +3253,7 @@
       </w:pPr>
     </w:lvl>
   </w:abstractNum>
-  <w:abstractNum w:abstractNumId="26" w15:restartNumberingAfterBreak="0">
+  <w:abstractNum w:abstractNumId="28" w15:restartNumberingAfterBreak="0">
     <w:nsid w:val="736E0470"/>
     <w:multiLevelType w:val="hybridMultilevel"/>
     <w:tmpl w:val="070A6386"/>
@@ -2917,7 +3342,96 @@
       </w:pPr>
     </w:lvl>
   </w:abstractNum>
-  <w:abstractNum w:abstractNumId="27" w15:restartNumberingAfterBreak="0">
+  <w:abstractNum w:abstractNumId="29" w15:restartNumberingAfterBreak="0">
+    <w:nsid w:val="742C128A"/>
+    <w:multiLevelType w:val="hybridMultilevel"/>
+    <w:tmpl w:val="63E6D53E"/>
+    <w:lvl w:ilvl="0" w:tplc="240A000F">
+      <w:start w:val="1"/>
+      <w:numFmt w:val="decimal"/>
+      <w:lvlText w:val="%1."/>
+      <w:lvlJc w:val="left"/>
+      <w:pPr>
+        <w:ind w:left="720" w:hanging="360"/>
+      </w:pPr>
+      <w:rPr>
+        <w:rFonts w:hint="default"/>
+      </w:rPr>
+    </w:lvl>
+    <w:lvl w:ilvl="1" w:tplc="240A0019" w:tentative="1">
+      <w:start w:val="1"/>
+      <w:numFmt w:val="lowerLetter"/>
+      <w:lvlText w:val="%2."/>
+      <w:lvlJc w:val="left"/>
+      <w:pPr>
+        <w:ind w:left="1440" w:hanging="360"/>
+      </w:pPr>
+    </w:lvl>
+    <w:lvl w:ilvl="2" w:tplc="240A001B" w:tentative="1">
+      <w:start w:val="1"/>
+      <w:numFmt w:val="lowerRoman"/>
+      <w:lvlText w:val="%3."/>
+      <w:lvlJc w:val="right"/>
+      <w:pPr>
+        <w:ind w:left="2160" w:hanging="180"/>
+      </w:pPr>
+    </w:lvl>
+    <w:lvl w:ilvl="3" w:tplc="240A000F" w:tentative="1">
+      <w:start w:val="1"/>
+      <w:numFmt w:val="decimal"/>
+      <w:lvlText w:val="%4."/>
+      <w:lvlJc w:val="left"/>
+      <w:pPr>
+        <w:ind w:left="2880" w:hanging="360"/>
+      </w:pPr>
+    </w:lvl>
+    <w:lvl w:ilvl="4" w:tplc="240A0019" w:tentative="1">
+      <w:start w:val="1"/>
+      <w:numFmt w:val="lowerLetter"/>
+      <w:lvlText w:val="%5."/>
+      <w:lvlJc w:val="left"/>
+      <w:pPr>
+        <w:ind w:left="3600" w:hanging="360"/>
+      </w:pPr>
+    </w:lvl>
+    <w:lvl w:ilvl="5" w:tplc="240A001B" w:tentative="1">
+      <w:start w:val="1"/>
+      <w:numFmt w:val="lowerRoman"/>
+      <w:lvlText w:val="%6."/>
+      <w:lvlJc w:val="right"/>
+      <w:pPr>
+        <w:ind w:left="4320" w:hanging="180"/>
+      </w:pPr>
+    </w:lvl>
+    <w:lvl w:ilvl="6" w:tplc="240A000F" w:tentative="1">
+      <w:start w:val="1"/>
+      <w:numFmt w:val="decimal"/>
+      <w:lvlText w:val="%7."/>
+      <w:lvlJc w:val="left"/>
+      <w:pPr>
+        <w:ind w:left="5040" w:hanging="360"/>
+      </w:pPr>
+    </w:lvl>
+    <w:lvl w:ilvl="7" w:tplc="240A0019" w:tentative="1">
+      <w:start w:val="1"/>
+      <w:numFmt w:val="lowerLetter"/>
+      <w:lvlText w:val="%8."/>
+      <w:lvlJc w:val="left"/>
+      <w:pPr>
+        <w:ind w:left="5760" w:hanging="360"/>
+      </w:pPr>
+    </w:lvl>
+    <w:lvl w:ilvl="8" w:tplc="240A001B" w:tentative="1">
+      <w:start w:val="1"/>
+      <w:numFmt w:val="lowerRoman"/>
+      <w:lvlText w:val="%9."/>
+      <w:lvlJc w:val="right"/>
+      <w:pPr>
+        <w:ind w:left="6480" w:hanging="180"/>
+      </w:pPr>
+    </w:lvl>
+  </w:abstractNum>
+  <w:abstractNum w:abstractNumId="30" w15:restartNumberingAfterBreak="0">
     <w:nsid w:val="751D2F0F"/>
     <w:multiLevelType w:val="hybridMultilevel"/>
     <w:tmpl w:val="32B25A8E"/>
@@ -3006,7 +3520,7 @@
       </w:pPr>
     </w:lvl>
   </w:abstractNum>
-  <w:abstractNum w:abstractNumId="28" w15:restartNumberingAfterBreak="0">
+  <w:abstractNum w:abstractNumId="31" w15:restartNumberingAfterBreak="0">
     <w:nsid w:val="784B38C1"/>
     <w:multiLevelType w:val="hybridMultilevel"/>
     <w:tmpl w:val="C1F2F2BE"/>
@@ -3095,7 +3609,7 @@
       </w:pPr>
     </w:lvl>
   </w:abstractNum>
-  <w:abstractNum w:abstractNumId="29" w15:restartNumberingAfterBreak="0">
+  <w:abstractNum w:abstractNumId="32" w15:restartNumberingAfterBreak="0">
     <w:nsid w:val="7C1918D5"/>
     <w:multiLevelType w:val="hybridMultilevel"/>
     <w:tmpl w:val="0232B5CE"/>
@@ -3184,7 +3698,7 @@
       </w:pPr>
     </w:lvl>
   </w:abstractNum>
-  <w:abstractNum w:abstractNumId="30" w15:restartNumberingAfterBreak="0">
+  <w:abstractNum w:abstractNumId="33" w15:restartNumberingAfterBreak="0">
     <w:nsid w:val="7C326A05"/>
     <w:multiLevelType w:val="hybridMultilevel"/>
     <w:tmpl w:val="CEA2D832"/>
@@ -3273,7 +3787,7 @@
       </w:pPr>
     </w:lvl>
   </w:abstractNum>
-  <w:abstractNum w:abstractNumId="31" w15:restartNumberingAfterBreak="0">
+  <w:abstractNum w:abstractNumId="34" w15:restartNumberingAfterBreak="0">
     <w:nsid w:val="7CBE6031"/>
     <w:multiLevelType w:val="hybridMultilevel"/>
     <w:tmpl w:val="1214F3EC"/>
@@ -3363,7 +3877,7 @@
     </w:lvl>
   </w:abstractNum>
   <w:num w:numId="1">
-    <w:abstractNumId w:val="20"/>
+    <w:abstractNumId w:val="22"/>
   </w:num>
   <w:num w:numId="2">
     <w:abstractNumId w:val="4"/>
@@ -3375,67 +3889,67 @@
     <w:abstractNumId w:val="2"/>
   </w:num>
   <w:num w:numId="5">
-    <w:abstractNumId w:val="14"/>
+    <w:abstractNumId w:val="16"/>
   </w:num>
   <w:num w:numId="6">
-    <w:abstractNumId w:val="11"/>
+    <w:abstractNumId w:val="12"/>
   </w:num>
   <w:num w:numId="7">
-    <w:abstractNumId w:val="17"/>
+    <w:abstractNumId w:val="19"/>
   </w:num>
   <w:num w:numId="8">
     <w:abstractNumId w:val="7"/>
   </w:num>
   <w:num w:numId="9">
-    <w:abstractNumId w:val="15"/>
+    <w:abstractNumId w:val="17"/>
   </w:num>
   <w:num w:numId="10">
-    <w:abstractNumId w:val="29"/>
+    <w:abstractNumId w:val="32"/>
   </w:num>
   <w:num w:numId="11">
     <w:abstractNumId w:val="6"/>
   </w:num>
   <w:num w:numId="12">
-    <w:abstractNumId w:val="24"/>
+    <w:abstractNumId w:val="26"/>
   </w:num>
   <w:num w:numId="13">
-    <w:abstractNumId w:val="18"/>
+    <w:abstractNumId w:val="20"/>
   </w:num>
   <w:num w:numId="14">
     <w:abstractNumId w:val="0"/>
   </w:num>
   <w:num w:numId="15">
-    <w:abstractNumId w:val="22"/>
+    <w:abstractNumId w:val="24"/>
   </w:num>
   <w:num w:numId="16">
     <w:abstractNumId w:val="3"/>
   </w:num>
   <w:num w:numId="17">
+    <w:abstractNumId w:val="23"/>
+  </w:num>
+  <w:num w:numId="18">
+    <w:abstractNumId w:val="31"/>
+  </w:num>
+  <w:num w:numId="19">
+    <w:abstractNumId w:val="18"/>
+  </w:num>
+  <w:num w:numId="20">
+    <w:abstractNumId w:val="30"/>
+  </w:num>
+  <w:num w:numId="21">
     <w:abstractNumId w:val="21"/>
   </w:num>
-  <w:num w:numId="18">
-    <w:abstractNumId w:val="28"/>
-  </w:num>
-  <w:num w:numId="19">
-    <w:abstractNumId w:val="16"/>
-  </w:num>
-  <w:num w:numId="20">
+  <w:num w:numId="22">
     <w:abstractNumId w:val="27"/>
-  </w:num>
-  <w:num w:numId="21">
-    <w:abstractNumId w:val="19"/>
-  </w:num>
-  <w:num w:numId="22">
-    <w:abstractNumId w:val="25"/>
   </w:num>
   <w:num w:numId="23">
     <w:abstractNumId w:val="5"/>
   </w:num>
   <w:num w:numId="24">
-    <w:abstractNumId w:val="30"/>
+    <w:abstractNumId w:val="33"/>
   </w:num>
   <w:num w:numId="25">
-    <w:abstractNumId w:val="26"/>
+    <w:abstractNumId w:val="28"/>
   </w:num>
   <w:num w:numId="26">
     <w:abstractNumId w:val="10"/>
@@ -3447,16 +3961,25 @@
     <w:abstractNumId w:val="9"/>
   </w:num>
   <w:num w:numId="29">
+    <w:abstractNumId w:val="15"/>
+  </w:num>
+  <w:num w:numId="30">
+    <w:abstractNumId w:val="14"/>
+  </w:num>
+  <w:num w:numId="31">
+    <w:abstractNumId w:val="25"/>
+  </w:num>
+  <w:num w:numId="32">
+    <w:abstractNumId w:val="34"/>
+  </w:num>
+  <w:num w:numId="33">
+    <w:abstractNumId w:val="29"/>
+  </w:num>
+  <w:num w:numId="34">
     <w:abstractNumId w:val="13"/>
   </w:num>
-  <w:num w:numId="30">
-    <w:abstractNumId w:val="12"/>
-  </w:num>
-  <w:num w:numId="31">
-    <w:abstractNumId w:val="23"/>
-  </w:num>
-  <w:num w:numId="32">
-    <w:abstractNumId w:val="31"/>
+  <w:num w:numId="35">
+    <w:abstractNumId w:val="11"/>
   </w:num>
 </w:numbering>
 </file>
@@ -3884,7 +4407,6 @@
   <w:style w:type="character" w:default="1" w:styleId="Fuentedeprrafopredeter">
     <w:name w:val="Default Paragraph Font"/>
     <w:uiPriority w:val="1"/>
-    <w:semiHidden/>
     <w:unhideWhenUsed/>
   </w:style>
   <w:style w:type="table" w:default="1" w:styleId="Tablanormal">

</xml_diff>

<commit_message>
Pt7-Agregar nuevo campo a la tabla persona
</commit_message>
<xml_diff>
--- a/ControlClientes/AplicaciónFinal_Spring_SpringBoot_Bootstrap.docx
+++ b/ControlClientes/AplicaciónFinal_Spring_SpringBoot_Bootstrap.docx
@@ -603,10 +603,7 @@
     </w:p>
     <w:p>
       <w:r>
-        <w:t xml:space="preserve">Diseño </w:t>
-      </w:r>
-      <w:r>
-        <w:t>Botones de Agregar</w:t>
+        <w:t>Diseño Botones de Agregar</w:t>
       </w:r>
     </w:p>
     <w:p>
@@ -706,8 +703,92 @@
     </w:p>
     <w:p>
       <w:pPr>
-        <w:ind w:left="708"/>
-      </w:pPr>
+        <w:pStyle w:val="Sinespaciado"/>
+        <w:jc w:val="center"/>
+      </w:pPr>
+      <w:r>
+        <w:rPr>
+          <w:highlight w:val="yellow"/>
+        </w:rPr>
+        <w:t>Pt7</w:t>
+      </w:r>
+    </w:p>
+    <w:p>
+      <w:pPr>
+        <w:pStyle w:val="Sinespaciado"/>
+      </w:pPr>
+      <w:r>
+        <w:t>Modificación Tabla Persona</w:t>
+      </w:r>
+    </w:p>
+    <w:p>
+      <w:pPr>
+        <w:pStyle w:val="Sinespaciado"/>
+        <w:numPr>
+          <w:ilvl w:val="0"/>
+          <w:numId w:val="37"/>
+        </w:numPr>
+      </w:pPr>
+      <w:r>
+        <w:t>Agregar nuevo campo a la tabla persona campo Saldo</w:t>
+      </w:r>
+    </w:p>
+    <w:p>
+      <w:pPr>
+        <w:pStyle w:val="Sinespaciado"/>
+        <w:numPr>
+          <w:ilvl w:val="0"/>
+          <w:numId w:val="37"/>
+        </w:numPr>
+      </w:pPr>
+      <w:r>
+        <w:t>Modificar clase domain Persona</w:t>
+      </w:r>
+    </w:p>
+    <w:p>
+      <w:pPr>
+        <w:pStyle w:val="Sinespaciado"/>
+      </w:pPr>
+      <w:r>
+        <w:rPr>
+          <w:noProof/>
+        </w:rPr>
+        <w:drawing>
+          <wp:inline distT="0" distB="0" distL="0" distR="0" wp14:anchorId="1A99C804" wp14:editId="189B124E">
+            <wp:extent cx="5038725" cy="1181100"/>
+            <wp:effectExtent l="0" t="0" r="9525" b="0"/>
+            <wp:docPr id="7" name="Imagen 7"/>
+            <wp:cNvGraphicFramePr>
+              <a:graphicFrameLocks xmlns:a="http://schemas.openxmlformats.org/drawingml/2006/main" noChangeAspect="1"/>
+            </wp:cNvGraphicFramePr>
+            <a:graphic xmlns:a="http://schemas.openxmlformats.org/drawingml/2006/main">
+              <a:graphicData uri="http://schemas.openxmlformats.org/drawingml/2006/picture">
+                <pic:pic xmlns:pic="http://schemas.openxmlformats.org/drawingml/2006/picture">
+                  <pic:nvPicPr>
+                    <pic:cNvPr id="1" name=""/>
+                    <pic:cNvPicPr/>
+                  </pic:nvPicPr>
+                  <pic:blipFill>
+                    <a:blip r:embed="rId11"/>
+                    <a:stretch>
+                      <a:fillRect/>
+                    </a:stretch>
+                  </pic:blipFill>
+                  <pic:spPr>
+                    <a:xfrm>
+                      <a:off x="0" y="0"/>
+                      <a:ext cx="5038725" cy="1181100"/>
+                    </a:xfrm>
+                    <a:prstGeom prst="rect">
+                      <a:avLst/>
+                    </a:prstGeom>
+                  </pic:spPr>
+                </pic:pic>
+              </a:graphicData>
+            </a:graphic>
+          </wp:inline>
+        </w:drawing>
+      </w:r>
     </w:p>
     <w:sectPr>
       <w:pgSz w:w="12240" w:h="15840"/>
@@ -1345,6 +1426,95 @@
     </w:lvl>
   </w:abstractNum>
   <w:abstractNum w:abstractNumId="7" w15:restartNumberingAfterBreak="0">
+    <w:nsid w:val="1D446BE3"/>
+    <w:multiLevelType w:val="hybridMultilevel"/>
+    <w:tmpl w:val="25BC0568"/>
+    <w:lvl w:ilvl="0" w:tplc="240A000F">
+      <w:start w:val="1"/>
+      <w:numFmt w:val="decimal"/>
+      <w:lvlText w:val="%1."/>
+      <w:lvlJc w:val="left"/>
+      <w:pPr>
+        <w:ind w:left="720" w:hanging="360"/>
+      </w:pPr>
+      <w:rPr>
+        <w:rFonts w:hint="default"/>
+      </w:rPr>
+    </w:lvl>
+    <w:lvl w:ilvl="1" w:tplc="240A0019" w:tentative="1">
+      <w:start w:val="1"/>
+      <w:numFmt w:val="lowerLetter"/>
+      <w:lvlText w:val="%2."/>
+      <w:lvlJc w:val="left"/>
+      <w:pPr>
+        <w:ind w:left="1440" w:hanging="360"/>
+      </w:pPr>
+    </w:lvl>
+    <w:lvl w:ilvl="2" w:tplc="240A001B" w:tentative="1">
+      <w:start w:val="1"/>
+      <w:numFmt w:val="lowerRoman"/>
+      <w:lvlText w:val="%3."/>
+      <w:lvlJc w:val="right"/>
+      <w:pPr>
+        <w:ind w:left="2160" w:hanging="180"/>
+      </w:pPr>
+    </w:lvl>
+    <w:lvl w:ilvl="3" w:tplc="240A000F" w:tentative="1">
+      <w:start w:val="1"/>
+      <w:numFmt w:val="decimal"/>
+      <w:lvlText w:val="%4."/>
+      <w:lvlJc w:val="left"/>
+      <w:pPr>
+        <w:ind w:left="2880" w:hanging="360"/>
+      </w:pPr>
+    </w:lvl>
+    <w:lvl w:ilvl="4" w:tplc="240A0019" w:tentative="1">
+      <w:start w:val="1"/>
+      <w:numFmt w:val="lowerLetter"/>
+      <w:lvlText w:val="%5."/>
+      <w:lvlJc w:val="left"/>
+      <w:pPr>
+        <w:ind w:left="3600" w:hanging="360"/>
+      </w:pPr>
+    </w:lvl>
+    <w:lvl w:ilvl="5" w:tplc="240A001B" w:tentative="1">
+      <w:start w:val="1"/>
+      <w:numFmt w:val="lowerRoman"/>
+      <w:lvlText w:val="%6."/>
+      <w:lvlJc w:val="right"/>
+      <w:pPr>
+        <w:ind w:left="4320" w:hanging="180"/>
+      </w:pPr>
+    </w:lvl>
+    <w:lvl w:ilvl="6" w:tplc="240A000F" w:tentative="1">
+      <w:start w:val="1"/>
+      <w:numFmt w:val="decimal"/>
+      <w:lvlText w:val="%7."/>
+      <w:lvlJc w:val="left"/>
+      <w:pPr>
+        <w:ind w:left="5040" w:hanging="360"/>
+      </w:pPr>
+    </w:lvl>
+    <w:lvl w:ilvl="7" w:tplc="240A0019" w:tentative="1">
+      <w:start w:val="1"/>
+      <w:numFmt w:val="lowerLetter"/>
+      <w:lvlText w:val="%8."/>
+      <w:lvlJc w:val="left"/>
+      <w:pPr>
+        <w:ind w:left="5760" w:hanging="360"/>
+      </w:pPr>
+    </w:lvl>
+    <w:lvl w:ilvl="8" w:tplc="240A001B" w:tentative="1">
+      <w:start w:val="1"/>
+      <w:numFmt w:val="lowerRoman"/>
+      <w:lvlText w:val="%9."/>
+      <w:lvlJc w:val="right"/>
+      <w:pPr>
+        <w:ind w:left="6480" w:hanging="180"/>
+      </w:pPr>
+    </w:lvl>
+  </w:abstractNum>
+  <w:abstractNum w:abstractNumId="8" w15:restartNumberingAfterBreak="0">
     <w:nsid w:val="23A521C2"/>
     <w:multiLevelType w:val="hybridMultilevel"/>
     <w:tmpl w:val="08285202"/>
@@ -1433,7 +1603,7 @@
       </w:pPr>
     </w:lvl>
   </w:abstractNum>
-  <w:abstractNum w:abstractNumId="8" w15:restartNumberingAfterBreak="0">
+  <w:abstractNum w:abstractNumId="9" w15:restartNumberingAfterBreak="0">
     <w:nsid w:val="2C44765E"/>
     <w:multiLevelType w:val="hybridMultilevel"/>
     <w:tmpl w:val="A0FEC94E"/>
@@ -1522,7 +1692,7 @@
       </w:pPr>
     </w:lvl>
   </w:abstractNum>
-  <w:abstractNum w:abstractNumId="9" w15:restartNumberingAfterBreak="0">
+  <w:abstractNum w:abstractNumId="10" w15:restartNumberingAfterBreak="0">
     <w:nsid w:val="2CE1028C"/>
     <w:multiLevelType w:val="hybridMultilevel"/>
     <w:tmpl w:val="DB60A4F4"/>
@@ -1611,7 +1781,7 @@
       </w:pPr>
     </w:lvl>
   </w:abstractNum>
-  <w:abstractNum w:abstractNumId="10" w15:restartNumberingAfterBreak="0">
+  <w:abstractNum w:abstractNumId="11" w15:restartNumberingAfterBreak="0">
     <w:nsid w:val="34A137A7"/>
     <w:multiLevelType w:val="hybridMultilevel"/>
     <w:tmpl w:val="FD462824"/>
@@ -1700,7 +1870,7 @@
       </w:pPr>
     </w:lvl>
   </w:abstractNum>
-  <w:abstractNum w:abstractNumId="11" w15:restartNumberingAfterBreak="0">
+  <w:abstractNum w:abstractNumId="12" w15:restartNumberingAfterBreak="0">
     <w:nsid w:val="3A7C597A"/>
     <w:multiLevelType w:val="hybridMultilevel"/>
     <w:tmpl w:val="2470200C"/>
@@ -1813,7 +1983,7 @@
       </w:rPr>
     </w:lvl>
   </w:abstractNum>
-  <w:abstractNum w:abstractNumId="12" w15:restartNumberingAfterBreak="0">
+  <w:abstractNum w:abstractNumId="13" w15:restartNumberingAfterBreak="0">
     <w:nsid w:val="3AAE6A5F"/>
     <w:multiLevelType w:val="hybridMultilevel"/>
     <w:tmpl w:val="85C8C68E"/>
@@ -1902,7 +2072,7 @@
       </w:pPr>
     </w:lvl>
   </w:abstractNum>
-  <w:abstractNum w:abstractNumId="13" w15:restartNumberingAfterBreak="0">
+  <w:abstractNum w:abstractNumId="14" w15:restartNumberingAfterBreak="0">
     <w:nsid w:val="3D52386D"/>
     <w:multiLevelType w:val="hybridMultilevel"/>
     <w:tmpl w:val="61626D9A"/>
@@ -2015,7 +2185,7 @@
       </w:rPr>
     </w:lvl>
   </w:abstractNum>
-  <w:abstractNum w:abstractNumId="14" w15:restartNumberingAfterBreak="0">
+  <w:abstractNum w:abstractNumId="15" w15:restartNumberingAfterBreak="0">
     <w:nsid w:val="425A44BB"/>
     <w:multiLevelType w:val="hybridMultilevel"/>
     <w:tmpl w:val="40B6EC02"/>
@@ -2104,7 +2274,7 @@
       </w:pPr>
     </w:lvl>
   </w:abstractNum>
-  <w:abstractNum w:abstractNumId="15" w15:restartNumberingAfterBreak="0">
+  <w:abstractNum w:abstractNumId="16" w15:restartNumberingAfterBreak="0">
     <w:nsid w:val="431001D2"/>
     <w:multiLevelType w:val="hybridMultilevel"/>
     <w:tmpl w:val="9DECEB4C"/>
@@ -2193,7 +2363,7 @@
       </w:pPr>
     </w:lvl>
   </w:abstractNum>
-  <w:abstractNum w:abstractNumId="16" w15:restartNumberingAfterBreak="0">
+  <w:abstractNum w:abstractNumId="17" w15:restartNumberingAfterBreak="0">
     <w:nsid w:val="45C27442"/>
     <w:multiLevelType w:val="hybridMultilevel"/>
     <w:tmpl w:val="221A9E96"/>
@@ -2282,7 +2452,7 @@
       </w:pPr>
     </w:lvl>
   </w:abstractNum>
-  <w:abstractNum w:abstractNumId="17" w15:restartNumberingAfterBreak="0">
+  <w:abstractNum w:abstractNumId="18" w15:restartNumberingAfterBreak="0">
     <w:nsid w:val="48FB10BA"/>
     <w:multiLevelType w:val="hybridMultilevel"/>
     <w:tmpl w:val="EC028A34"/>
@@ -2371,7 +2541,7 @@
       </w:pPr>
     </w:lvl>
   </w:abstractNum>
-  <w:abstractNum w:abstractNumId="18" w15:restartNumberingAfterBreak="0">
+  <w:abstractNum w:abstractNumId="19" w15:restartNumberingAfterBreak="0">
     <w:nsid w:val="52665FE1"/>
     <w:multiLevelType w:val="hybridMultilevel"/>
     <w:tmpl w:val="44443128"/>
@@ -2460,7 +2630,7 @@
       </w:pPr>
     </w:lvl>
   </w:abstractNum>
-  <w:abstractNum w:abstractNumId="19" w15:restartNumberingAfterBreak="0">
+  <w:abstractNum w:abstractNumId="20" w15:restartNumberingAfterBreak="0">
     <w:nsid w:val="536B77C1"/>
     <w:multiLevelType w:val="hybridMultilevel"/>
     <w:tmpl w:val="79CCF7BC"/>
@@ -2549,7 +2719,7 @@
       </w:pPr>
     </w:lvl>
   </w:abstractNum>
-  <w:abstractNum w:abstractNumId="20" w15:restartNumberingAfterBreak="0">
+  <w:abstractNum w:abstractNumId="21" w15:restartNumberingAfterBreak="0">
     <w:nsid w:val="56165085"/>
     <w:multiLevelType w:val="hybridMultilevel"/>
     <w:tmpl w:val="A0FEC94E"/>
@@ -2638,7 +2808,7 @@
       </w:pPr>
     </w:lvl>
   </w:abstractNum>
-  <w:abstractNum w:abstractNumId="21" w15:restartNumberingAfterBreak="0">
+  <w:abstractNum w:abstractNumId="22" w15:restartNumberingAfterBreak="0">
     <w:nsid w:val="589E7A0C"/>
     <w:multiLevelType w:val="hybridMultilevel"/>
     <w:tmpl w:val="4EF22340"/>
@@ -2727,7 +2897,7 @@
       </w:pPr>
     </w:lvl>
   </w:abstractNum>
-  <w:abstractNum w:abstractNumId="22" w15:restartNumberingAfterBreak="0">
+  <w:abstractNum w:abstractNumId="23" w15:restartNumberingAfterBreak="0">
     <w:nsid w:val="5BB216FD"/>
     <w:multiLevelType w:val="hybridMultilevel"/>
     <w:tmpl w:val="BB6A7B6E"/>
@@ -2816,7 +2986,7 @@
       </w:pPr>
     </w:lvl>
   </w:abstractNum>
-  <w:abstractNum w:abstractNumId="23" w15:restartNumberingAfterBreak="0">
+  <w:abstractNum w:abstractNumId="24" w15:restartNumberingAfterBreak="0">
     <w:nsid w:val="5F226B0C"/>
     <w:multiLevelType w:val="hybridMultilevel"/>
     <w:tmpl w:val="87040F7E"/>
@@ -2905,7 +3075,7 @@
       </w:pPr>
     </w:lvl>
   </w:abstractNum>
-  <w:abstractNum w:abstractNumId="24" w15:restartNumberingAfterBreak="0">
+  <w:abstractNum w:abstractNumId="25" w15:restartNumberingAfterBreak="0">
     <w:nsid w:val="63421B21"/>
     <w:multiLevelType w:val="hybridMultilevel"/>
     <w:tmpl w:val="716A5F34"/>
@@ -2994,7 +3164,7 @@
       </w:pPr>
     </w:lvl>
   </w:abstractNum>
-  <w:abstractNum w:abstractNumId="25" w15:restartNumberingAfterBreak="0">
+  <w:abstractNum w:abstractNumId="26" w15:restartNumberingAfterBreak="0">
     <w:nsid w:val="64D03B7F"/>
     <w:multiLevelType w:val="hybridMultilevel"/>
     <w:tmpl w:val="0808847A"/>
@@ -3083,7 +3253,7 @@
       </w:pPr>
     </w:lvl>
   </w:abstractNum>
-  <w:abstractNum w:abstractNumId="26" w15:restartNumberingAfterBreak="0">
+  <w:abstractNum w:abstractNumId="27" w15:restartNumberingAfterBreak="0">
     <w:nsid w:val="68C22E55"/>
     <w:multiLevelType w:val="hybridMultilevel"/>
     <w:tmpl w:val="5802C402"/>
@@ -3172,7 +3342,7 @@
       </w:pPr>
     </w:lvl>
   </w:abstractNum>
-  <w:abstractNum w:abstractNumId="27" w15:restartNumberingAfterBreak="0">
+  <w:abstractNum w:abstractNumId="28" w15:restartNumberingAfterBreak="0">
     <w:nsid w:val="6A405EBC"/>
     <w:multiLevelType w:val="hybridMultilevel"/>
     <w:tmpl w:val="9244CA50"/>
@@ -3285,7 +3455,7 @@
       </w:rPr>
     </w:lvl>
   </w:abstractNum>
-  <w:abstractNum w:abstractNumId="28" w15:restartNumberingAfterBreak="0">
+  <w:abstractNum w:abstractNumId="29" w15:restartNumberingAfterBreak="0">
     <w:nsid w:val="6E7F5196"/>
     <w:multiLevelType w:val="hybridMultilevel"/>
     <w:tmpl w:val="619ACA9E"/>
@@ -3374,7 +3544,7 @@
       </w:pPr>
     </w:lvl>
   </w:abstractNum>
-  <w:abstractNum w:abstractNumId="29" w15:restartNumberingAfterBreak="0">
+  <w:abstractNum w:abstractNumId="30" w15:restartNumberingAfterBreak="0">
     <w:nsid w:val="736E0470"/>
     <w:multiLevelType w:val="hybridMultilevel"/>
     <w:tmpl w:val="070A6386"/>
@@ -3463,7 +3633,7 @@
       </w:pPr>
     </w:lvl>
   </w:abstractNum>
-  <w:abstractNum w:abstractNumId="30" w15:restartNumberingAfterBreak="0">
+  <w:abstractNum w:abstractNumId="31" w15:restartNumberingAfterBreak="0">
     <w:nsid w:val="742C128A"/>
     <w:multiLevelType w:val="hybridMultilevel"/>
     <w:tmpl w:val="63E6D53E"/>
@@ -3552,7 +3722,7 @@
       </w:pPr>
     </w:lvl>
   </w:abstractNum>
-  <w:abstractNum w:abstractNumId="31" w15:restartNumberingAfterBreak="0">
+  <w:abstractNum w:abstractNumId="32" w15:restartNumberingAfterBreak="0">
     <w:nsid w:val="751D2F0F"/>
     <w:multiLevelType w:val="hybridMultilevel"/>
     <w:tmpl w:val="32B25A8E"/>
@@ -3641,7 +3811,7 @@
       </w:pPr>
     </w:lvl>
   </w:abstractNum>
-  <w:abstractNum w:abstractNumId="32" w15:restartNumberingAfterBreak="0">
+  <w:abstractNum w:abstractNumId="33" w15:restartNumberingAfterBreak="0">
     <w:nsid w:val="784B38C1"/>
     <w:multiLevelType w:val="hybridMultilevel"/>
     <w:tmpl w:val="C1F2F2BE"/>
@@ -3730,7 +3900,7 @@
       </w:pPr>
     </w:lvl>
   </w:abstractNum>
-  <w:abstractNum w:abstractNumId="33" w15:restartNumberingAfterBreak="0">
+  <w:abstractNum w:abstractNumId="34" w15:restartNumberingAfterBreak="0">
     <w:nsid w:val="7C1918D5"/>
     <w:multiLevelType w:val="hybridMultilevel"/>
     <w:tmpl w:val="0232B5CE"/>
@@ -3819,7 +3989,7 @@
       </w:pPr>
     </w:lvl>
   </w:abstractNum>
-  <w:abstractNum w:abstractNumId="34" w15:restartNumberingAfterBreak="0">
+  <w:abstractNum w:abstractNumId="35" w15:restartNumberingAfterBreak="0">
     <w:nsid w:val="7C326A05"/>
     <w:multiLevelType w:val="hybridMultilevel"/>
     <w:tmpl w:val="CEA2D832"/>
@@ -3908,7 +4078,7 @@
       </w:pPr>
     </w:lvl>
   </w:abstractNum>
-  <w:abstractNum w:abstractNumId="35" w15:restartNumberingAfterBreak="0">
+  <w:abstractNum w:abstractNumId="36" w15:restartNumberingAfterBreak="0">
     <w:nsid w:val="7CBE6031"/>
     <w:multiLevelType w:val="hybridMultilevel"/>
     <w:tmpl w:val="1214F3EC"/>
@@ -3998,7 +4168,7 @@
     </w:lvl>
   </w:abstractNum>
   <w:num w:numId="1">
-    <w:abstractNumId w:val="23"/>
+    <w:abstractNumId w:val="24"/>
   </w:num>
   <w:num w:numId="2">
     <w:abstractNumId w:val="5"/>
@@ -4010,100 +4180,103 @@
     <w:abstractNumId w:val="3"/>
   </w:num>
   <w:num w:numId="5">
-    <w:abstractNumId w:val="17"/>
+    <w:abstractNumId w:val="18"/>
   </w:num>
   <w:num w:numId="6">
-    <w:abstractNumId w:val="13"/>
+    <w:abstractNumId w:val="14"/>
   </w:num>
   <w:num w:numId="7">
-    <w:abstractNumId w:val="20"/>
+    <w:abstractNumId w:val="21"/>
   </w:num>
   <w:num w:numId="8">
+    <w:abstractNumId w:val="9"/>
+  </w:num>
+  <w:num w:numId="9">
+    <w:abstractNumId w:val="19"/>
+  </w:num>
+  <w:num w:numId="10">
+    <w:abstractNumId w:val="34"/>
+  </w:num>
+  <w:num w:numId="11">
     <w:abstractNumId w:val="8"/>
   </w:num>
-  <w:num w:numId="9">
-    <w:abstractNumId w:val="18"/>
-  </w:num>
-  <w:num w:numId="10">
-    <w:abstractNumId w:val="33"/>
-  </w:num>
-  <w:num w:numId="11">
-    <w:abstractNumId w:val="7"/>
-  </w:num>
   <w:num w:numId="12">
-    <w:abstractNumId w:val="27"/>
+    <w:abstractNumId w:val="28"/>
   </w:num>
   <w:num w:numId="13">
-    <w:abstractNumId w:val="21"/>
+    <w:abstractNumId w:val="22"/>
   </w:num>
   <w:num w:numId="14">
     <w:abstractNumId w:val="0"/>
   </w:num>
   <w:num w:numId="15">
-    <w:abstractNumId w:val="25"/>
+    <w:abstractNumId w:val="26"/>
   </w:num>
   <w:num w:numId="16">
     <w:abstractNumId w:val="4"/>
   </w:num>
   <w:num w:numId="17">
-    <w:abstractNumId w:val="24"/>
+    <w:abstractNumId w:val="25"/>
   </w:num>
   <w:num w:numId="18">
+    <w:abstractNumId w:val="33"/>
+  </w:num>
+  <w:num w:numId="19">
+    <w:abstractNumId w:val="20"/>
+  </w:num>
+  <w:num w:numId="20">
     <w:abstractNumId w:val="32"/>
   </w:num>
-  <w:num w:numId="19">
-    <w:abstractNumId w:val="19"/>
-  </w:num>
-  <w:num w:numId="20">
-    <w:abstractNumId w:val="31"/>
-  </w:num>
   <w:num w:numId="21">
-    <w:abstractNumId w:val="22"/>
+    <w:abstractNumId w:val="23"/>
   </w:num>
   <w:num w:numId="22">
-    <w:abstractNumId w:val="28"/>
+    <w:abstractNumId w:val="29"/>
   </w:num>
   <w:num w:numId="23">
     <w:abstractNumId w:val="6"/>
   </w:num>
   <w:num w:numId="24">
-    <w:abstractNumId w:val="34"/>
+    <w:abstractNumId w:val="35"/>
   </w:num>
   <w:num w:numId="25">
-    <w:abstractNumId w:val="29"/>
+    <w:abstractNumId w:val="30"/>
   </w:num>
   <w:num w:numId="26">
+    <w:abstractNumId w:val="12"/>
+  </w:num>
+  <w:num w:numId="27">
+    <w:abstractNumId w:val="10"/>
+  </w:num>
+  <w:num w:numId="28">
     <w:abstractNumId w:val="11"/>
   </w:num>
-  <w:num w:numId="27">
-    <w:abstractNumId w:val="9"/>
+  <w:num w:numId="29">
+    <w:abstractNumId w:val="17"/>
   </w:num>
-  <w:num w:numId="28">
-    <w:abstractNumId w:val="10"/>
-  </w:num>
-  <w:num w:numId="29">
+  <w:num w:numId="30">
     <w:abstractNumId w:val="16"/>
   </w:num>
-  <w:num w:numId="30">
+  <w:num w:numId="31">
+    <w:abstractNumId w:val="27"/>
+  </w:num>
+  <w:num w:numId="32">
+    <w:abstractNumId w:val="36"/>
+  </w:num>
+  <w:num w:numId="33">
+    <w:abstractNumId w:val="31"/>
+  </w:num>
+  <w:num w:numId="34">
     <w:abstractNumId w:val="15"/>
   </w:num>
-  <w:num w:numId="31">
-    <w:abstractNumId w:val="26"/>
-  </w:num>
-  <w:num w:numId="32">
-    <w:abstractNumId w:val="35"/>
-  </w:num>
-  <w:num w:numId="33">
-    <w:abstractNumId w:val="30"/>
-  </w:num>
-  <w:num w:numId="34">
-    <w:abstractNumId w:val="14"/>
-  </w:num>
   <w:num w:numId="35">
-    <w:abstractNumId w:val="12"/>
+    <w:abstractNumId w:val="13"/>
   </w:num>
   <w:num w:numId="36">
     <w:abstractNumId w:val="2"/>
+  </w:num>
+  <w:num w:numId="37">
+    <w:abstractNumId w:val="7"/>
   </w:num>
 </w:numbering>
 </file>

</xml_diff>

<commit_message>
Pt8-Mejora Listado de Clientes Pt7 Solo DB
</commit_message>
<xml_diff>
--- a/ControlClientes/AplicaciónFinal_Spring_SpringBoot_Bootstrap.docx
+++ b/ControlClientes/AplicaciónFinal_Spring_SpringBoot_Bootstrap.docx
@@ -57,6 +57,7 @@
         </w:rPr>
         <w:t xml:space="preserve">. </w:t>
       </w:r>
+      <w:proofErr w:type="spellStart"/>
       <w:r>
         <w:rPr>
           <w:color w:val="FFFFFF" w:themeColor="background1"/>
@@ -66,14 +67,28 @@
         </w:rPr>
         <w:t>AplicaciónFinal_Spring_SpringBoot_Bootstrap</w:t>
       </w:r>
+      <w:proofErr w:type="spellEnd"/>
     </w:p>
     <w:p>
       <w:pPr>
         <w:pStyle w:val="Sinespaciado"/>
       </w:pPr>
       <w:r>
-        <w:t>Se dará presentación a todo el proyecto de control clientes, ya la vista general de front en cada uno de los métodos crud</w:t>
-      </w:r>
+        <w:t xml:space="preserve">Se dará presentación a todo el proyecto de control clientes, ya la vista general de </w:t>
+      </w:r>
+      <w:proofErr w:type="spellStart"/>
+      <w:r>
+        <w:t>front</w:t>
+      </w:r>
+      <w:proofErr w:type="spellEnd"/>
+      <w:r>
+        <w:t xml:space="preserve"> en cada uno de los métodos </w:t>
+      </w:r>
+      <w:proofErr w:type="spellStart"/>
+      <w:r>
+        <w:t>crud</w:t>
+      </w:r>
+      <w:proofErr w:type="spellEnd"/>
     </w:p>
     <w:p>
       <w:pPr>
@@ -106,8 +121,21 @@
         </w:numPr>
       </w:pPr>
       <w:r>
-        <w:t>Agregar librerias Bootstrap – y Font Osont</w:t>
-      </w:r>
+        <w:t xml:space="preserve">Agregar </w:t>
+      </w:r>
+      <w:proofErr w:type="spellStart"/>
+      <w:r>
+        <w:t>librerias</w:t>
+      </w:r>
+      <w:proofErr w:type="spellEnd"/>
+      <w:r>
+        <w:t xml:space="preserve"> Bootstrap – y Font </w:t>
+      </w:r>
+      <w:proofErr w:type="spellStart"/>
+      <w:r>
+        <w:t>Osont</w:t>
+      </w:r>
+      <w:proofErr w:type="spellEnd"/>
     </w:p>
     <w:p>
       <w:pPr>
@@ -150,7 +178,15 @@
         </w:numPr>
       </w:pPr>
       <w:r>
-        <w:t xml:space="preserve">Agregar librearias al </w:t>
+        <w:t xml:space="preserve">Agregar </w:t>
+      </w:r>
+      <w:proofErr w:type="spellStart"/>
+      <w:r>
+        <w:t>librearias</w:t>
+      </w:r>
+      <w:proofErr w:type="spellEnd"/>
+      <w:r>
+        <w:t xml:space="preserve"> al </w:t>
       </w:r>
       <w:r>
         <w:t>plantilla.html</w:t>
@@ -193,7 +229,7 @@
                     <pic:cNvPicPr/>
                   </pic:nvPicPr>
                   <pic:blipFill>
-                    <a:blip r:embed="rId5"/>
+                    <a:blip r:embed="rId7"/>
                     <a:stretch>
                       <a:fillRect/>
                     </a:stretch>
@@ -265,12 +301,14 @@
           <w:numId w:val="32"/>
         </w:numPr>
       </w:pPr>
+      <w:proofErr w:type="spellStart"/>
       <w:r>
         <w:t>H</w:t>
       </w:r>
       <w:r>
         <w:t>eader</w:t>
       </w:r>
+      <w:proofErr w:type="spellEnd"/>
     </w:p>
     <w:p>
       <w:pPr>
@@ -281,8 +319,15 @@
         </w:numPr>
       </w:pPr>
       <w:r>
-        <w:t>Definir nueva propiedades en el archivo, messages.properties</w:t>
-      </w:r>
+        <w:t xml:space="preserve">Definir nueva propiedades en el archivo, </w:t>
+      </w:r>
+      <w:proofErr w:type="spellStart"/>
+      <w:proofErr w:type="gramStart"/>
+      <w:r>
+        <w:t>messages.properties</w:t>
+      </w:r>
+      <w:proofErr w:type="spellEnd"/>
+      <w:proofErr w:type="gramEnd"/>
     </w:p>
     <w:p>
       <w:pPr>
@@ -324,7 +369,7 @@
                     <pic:cNvPicPr/>
                   </pic:nvPicPr>
                   <pic:blipFill>
-                    <a:blip r:embed="rId6"/>
+                    <a:blip r:embed="rId8"/>
                     <a:stretch>
                       <a:fillRect/>
                     </a:stretch>
@@ -364,7 +409,7 @@
                     <pic:cNvPicPr/>
                   </pic:nvPicPr>
                   <pic:blipFill>
-                    <a:blip r:embed="rId7"/>
+                    <a:blip r:embed="rId9"/>
                     <a:stretch>
                       <a:fillRect/>
                     </a:stretch>
@@ -410,7 +455,23 @@
     </w:p>
     <w:p>
       <w:r>
-        <w:t>Agregando el Header y Footer con Bootstrap</w:t>
+        <w:t xml:space="preserve">Agregando el </w:t>
+      </w:r>
+      <w:proofErr w:type="spellStart"/>
+      <w:r>
+        <w:t>Header</w:t>
+      </w:r>
+      <w:proofErr w:type="spellEnd"/>
+      <w:r>
+        <w:t xml:space="preserve"> y </w:t>
+      </w:r>
+      <w:proofErr w:type="spellStart"/>
+      <w:r>
+        <w:t>Footer</w:t>
+      </w:r>
+      <w:proofErr w:type="spellEnd"/>
+      <w:r>
+        <w:t xml:space="preserve"> con Bootstrap</w:t>
       </w:r>
     </w:p>
     <w:p>
@@ -447,7 +508,15 @@
         <w:ind w:left="708"/>
       </w:pPr>
       <w:r>
-        <w:t>2. Modificar footer Plantilla</w:t>
+        <w:t xml:space="preserve">2. Modificar </w:t>
+      </w:r>
+      <w:proofErr w:type="spellStart"/>
+      <w:r>
+        <w:t>footer</w:t>
+      </w:r>
+      <w:proofErr w:type="spellEnd"/>
+      <w:r>
+        <w:t xml:space="preserve"> Plantilla</w:t>
       </w:r>
     </w:p>
     <w:p>
@@ -480,7 +549,7 @@
                     <pic:cNvPicPr/>
                   </pic:nvPicPr>
                   <pic:blipFill>
-                    <a:blip r:embed="rId8"/>
+                    <a:blip r:embed="rId10"/>
                     <a:stretch>
                       <a:fillRect/>
                     </a:stretch>
@@ -513,8 +582,13 @@
       </w:r>
     </w:p>
     <w:p>
-      <w:r>
-        <w:t>Login con Bootstrap</w:t>
+      <w:proofErr w:type="spellStart"/>
+      <w:r>
+        <w:t>Login</w:t>
+      </w:r>
+      <w:proofErr w:type="spellEnd"/>
+      <w:r>
+        <w:t xml:space="preserve"> con Bootstrap</w:t>
       </w:r>
     </w:p>
     <w:p>
@@ -562,7 +636,7 @@
                     <pic:cNvPicPr/>
                   </pic:nvPicPr>
                   <pic:blipFill>
-                    <a:blip r:embed="rId9"/>
+                    <a:blip r:embed="rId11"/>
                     <a:stretch>
                       <a:fillRect/>
                     </a:stretch>
@@ -615,8 +689,21 @@
         </w:numPr>
       </w:pPr>
       <w:r>
-        <w:t>Modificar pagina Index</w:t>
-      </w:r>
+        <w:t xml:space="preserve">Modificar </w:t>
+      </w:r>
+      <w:proofErr w:type="spellStart"/>
+      <w:r>
+        <w:t>pagina</w:t>
+      </w:r>
+      <w:proofErr w:type="spellEnd"/>
+      <w:r>
+        <w:t xml:space="preserve"> </w:t>
+      </w:r>
+      <w:proofErr w:type="spellStart"/>
+      <w:r>
+        <w:t>Index</w:t>
+      </w:r>
+      <w:proofErr w:type="spellEnd"/>
     </w:p>
     <w:p>
       <w:pPr>
@@ -675,7 +762,7 @@
                     <pic:cNvPicPr/>
                   </pic:nvPicPr>
                   <pic:blipFill>
-                    <a:blip r:embed="rId10"/>
+                    <a:blip r:embed="rId12"/>
                     <a:stretch>
                       <a:fillRect/>
                     </a:stretch>
@@ -742,7 +829,15 @@
         </w:numPr>
       </w:pPr>
       <w:r>
-        <w:t>Modificar clase domain Persona</w:t>
+        <w:t xml:space="preserve">Modificar clase </w:t>
+      </w:r>
+      <w:proofErr w:type="spellStart"/>
+      <w:r>
+        <w:t>domain</w:t>
+      </w:r>
+      <w:proofErr w:type="spellEnd"/>
+      <w:r>
+        <w:t xml:space="preserve"> Persona</w:t>
       </w:r>
     </w:p>
     <w:p>
@@ -769,7 +864,7 @@
                     <pic:cNvPicPr/>
                   </pic:nvPicPr>
                   <pic:blipFill>
-                    <a:blip r:embed="rId11"/>
+                    <a:blip r:embed="rId13"/>
                     <a:stretch>
                       <a:fillRect/>
                     </a:stretch>
@@ -790,6 +885,131 @@
         </w:drawing>
       </w:r>
     </w:p>
+    <w:p>
+      <w:pPr>
+        <w:pStyle w:val="Sinespaciado"/>
+      </w:pPr>
+    </w:p>
+    <w:p>
+      <w:pPr>
+        <w:pStyle w:val="Sinespaciado"/>
+      </w:pPr>
+    </w:p>
+    <w:p>
+      <w:pPr>
+        <w:pStyle w:val="Sinespaciado"/>
+        <w:jc w:val="center"/>
+      </w:pPr>
+      <w:r>
+        <w:rPr>
+          <w:highlight w:val="yellow"/>
+        </w:rPr>
+        <w:lastRenderedPageBreak/>
+        <w:t>Pt8</w:t>
+      </w:r>
+      <w:r>
+        <w:rPr>
+          <w:highlight w:val="yellow"/>
+        </w:rPr>
+        <w:t xml:space="preserve"> - A</w:t>
+      </w:r>
+    </w:p>
+    <w:p>
+      <w:r>
+        <w:t> Mejora de Listado de Clientes</w:t>
+      </w:r>
+    </w:p>
+    <w:p>
+      <w:pPr>
+        <w:pStyle w:val="Prrafodelista"/>
+        <w:numPr>
+          <w:ilvl w:val="0"/>
+          <w:numId w:val="38"/>
+        </w:numPr>
+      </w:pPr>
+      <w:r>
+        <w:t>Modificar listadoClientes.html</w:t>
+      </w:r>
+    </w:p>
+    <w:p>
+      <w:pPr>
+        <w:pStyle w:val="Prrafodelista"/>
+        <w:numPr>
+          <w:ilvl w:val="0"/>
+          <w:numId w:val="38"/>
+        </w:numPr>
+      </w:pPr>
+      <w:r>
+        <w:t>Agregar saldo al archivo de propiedades</w:t>
+      </w:r>
+    </w:p>
+    <w:p>
+      <w:pPr>
+        <w:pStyle w:val="Prrafodelista"/>
+        <w:numPr>
+          <w:ilvl w:val="1"/>
+          <w:numId w:val="38"/>
+        </w:numPr>
+      </w:pPr>
+      <w:r>
+        <w:t xml:space="preserve">Darle formato a la variable saldo </w:t>
+      </w:r>
+    </w:p>
+    <w:p>
+      <w:pPr>
+        <w:pStyle w:val="Prrafodelista"/>
+        <w:numPr>
+          <w:ilvl w:val="0"/>
+          <w:numId w:val="38"/>
+        </w:numPr>
+      </w:pPr>
+      <w:r>
+        <w:t>Pruebas</w:t>
+      </w:r>
+    </w:p>
+    <w:p>
+      <w:r>
+        <w:rPr>
+          <w:noProof/>
+        </w:rPr>
+        <w:lastRenderedPageBreak/>
+        <w:drawing>
+          <wp:inline distT="0" distB="0" distL="0" distR="0" wp14:anchorId="2777C0D1" wp14:editId="3160E117">
+            <wp:extent cx="5943600" cy="7139305"/>
+            <wp:effectExtent l="0" t="0" r="0" b="4445"/>
+            <wp:docPr id="8" name="Imagen 8"/>
+            <wp:cNvGraphicFramePr>
+              <a:graphicFrameLocks xmlns:a="http://schemas.openxmlformats.org/drawingml/2006/main" noChangeAspect="1"/>
+            </wp:cNvGraphicFramePr>
+            <a:graphic xmlns:a="http://schemas.openxmlformats.org/drawingml/2006/main">
+              <a:graphicData uri="http://schemas.openxmlformats.org/drawingml/2006/picture">
+                <pic:pic xmlns:pic="http://schemas.openxmlformats.org/drawingml/2006/picture">
+                  <pic:nvPicPr>
+                    <pic:cNvPr id="1" name=""/>
+                    <pic:cNvPicPr/>
+                  </pic:nvPicPr>
+                  <pic:blipFill>
+                    <a:blip r:embed="rId14"/>
+                    <a:stretch>
+                      <a:fillRect/>
+                    </a:stretch>
+                  </pic:blipFill>
+                  <pic:spPr>
+                    <a:xfrm>
+                      <a:off x="0" y="0"/>
+                      <a:ext cx="5943600" cy="7139305"/>
+                    </a:xfrm>
+                    <a:prstGeom prst="rect">
+                      <a:avLst/>
+                    </a:prstGeom>
+                  </pic:spPr>
+                </pic:pic>
+              </a:graphicData>
+            </a:graphic>
+          </wp:inline>
+        </w:drawing>
+      </w:r>
+    </w:p>
     <w:sectPr>
       <w:pgSz w:w="12240" w:h="15840"/>
       <w:pgMar w:top="1440" w:right="1440" w:bottom="1440" w:left="1440" w:header="708" w:footer="708" w:gutter="0"/>
@@ -800,6 +1020,56 @@
 </w:document>
 </file>
 
+<file path=word/endnotes.xml><?xml version="1.0" encoding="utf-8"?>
+<w:endnotes xmlns:wpc="http://schemas.microsoft.com/office/word/2010/wordprocessingCanvas" xmlns:cx="http://schemas.microsoft.com/office/drawing/2014/chartex" xmlns:cx1="http://schemas.microsoft.com/office/drawing/2015/9/8/chartex" xmlns:cx2="http://schemas.microsoft.com/office/drawing/2015/10/21/chartex" xmlns:cx3="http://schemas.microsoft.com/office/drawing/2016/5/9/chartex" xmlns:cx4="http://schemas.microsoft.com/office/drawing/2016/5/10/chartex" xmlns:cx5="http://schemas.microsoft.com/office/drawing/2016/5/11/chartex" xmlns:cx6="http://schemas.microsoft.com/office/drawing/2016/5/12/chartex" xmlns:cx7="http://schemas.microsoft.com/office/drawing/2016/5/13/chartex" xmlns:cx8="http://schemas.microsoft.com/office/drawing/2016/5/14/chartex" xmlns:mc="http://schemas.openxmlformats.org/markup-compatibility/2006" xmlns:aink="http://schemas.microsoft.com/office/drawing/2016/ink" xmlns:am3d="http://schemas.microsoft.com/office/drawing/2017/model3d" xmlns:o="urn:schemas-microsoft-com:office:office" xmlns:r="http://schemas.openxmlformats.org/officeDocument/2006/relationships" xmlns:m="http://schemas.openxmlformats.org/officeDocument/2006/math" xmlns:v="urn:schemas-microsoft-com:vml" xmlns:wp14="http://schemas.microsoft.com/office/word/2010/wordprocessingDrawing" xmlns:wp="http://schemas.openxmlformats.org/drawingml/2006/wordprocessingDrawing" xmlns:w10="urn:schemas-microsoft-com:office:word" xmlns:w="http://schemas.openxmlformats.org/wordprocessingml/2006/main" xmlns:w14="http://schemas.microsoft.com/office/word/2010/wordml" xmlns:w15="http://schemas.microsoft.com/office/word/2012/wordml" xmlns:w16cex="http://schemas.microsoft.com/office/word/2018/wordml/cex" xmlns:w16cid="http://schemas.microsoft.com/office/word/2016/wordml/cid" xmlns:w16="http://schemas.microsoft.com/office/word/2018/wordml" xmlns:w16sdtdh="http://schemas.microsoft.com/office/word/2020/wordml/sdtdatahash" xmlns:w16se="http://schemas.microsoft.com/office/word/2015/wordml/symex" xmlns:wpg="http://schemas.microsoft.com/office/word/2010/wordprocessingGroup" xmlns:wpi="http://schemas.microsoft.com/office/word/2010/wordprocessingInk" xmlns:wne="http://schemas.microsoft.com/office/word/2006/wordml" xmlns:wps="http://schemas.microsoft.com/office/word/2010/wordprocessingShape" mc:Ignorable="w14 w15 w16se w16cid w16 w16cex w16sdtdh wp14">
+  <w:endnote w:type="separator" w:id="-1">
+    <w:p>
+      <w:pPr>
+        <w:spacing w:after="0" w:line="240" w:lineRule="auto"/>
+      </w:pPr>
+      <w:r>
+        <w:separator/>
+      </w:r>
+    </w:p>
+  </w:endnote>
+  <w:endnote w:type="continuationSeparator" w:id="0">
+    <w:p>
+      <w:pPr>
+        <w:spacing w:after="0" w:line="240" w:lineRule="auto"/>
+      </w:pPr>
+      <w:r>
+        <w:continuationSeparator/>
+      </w:r>
+    </w:p>
+  </w:endnote>
+</w:endnotes>
+</file>
+
+<file path=word/footnotes.xml><?xml version="1.0" encoding="utf-8"?>
+<w:footnotes xmlns:wpc="http://schemas.microsoft.com/office/word/2010/wordprocessingCanvas" xmlns:cx="http://schemas.microsoft.com/office/drawing/2014/chartex" xmlns:cx1="http://schemas.microsoft.com/office/drawing/2015/9/8/chartex" xmlns:cx2="http://schemas.microsoft.com/office/drawing/2015/10/21/chartex" xmlns:cx3="http://schemas.microsoft.com/office/drawing/2016/5/9/chartex" xmlns:cx4="http://schemas.microsoft.com/office/drawing/2016/5/10/chartex" xmlns:cx5="http://schemas.microsoft.com/office/drawing/2016/5/11/chartex" xmlns:cx6="http://schemas.microsoft.com/office/drawing/2016/5/12/chartex" xmlns:cx7="http://schemas.microsoft.com/office/drawing/2016/5/13/chartex" xmlns:cx8="http://schemas.microsoft.com/office/drawing/2016/5/14/chartex" xmlns:mc="http://schemas.openxmlformats.org/markup-compatibility/2006" xmlns:aink="http://schemas.microsoft.com/office/drawing/2016/ink" xmlns:am3d="http://schemas.microsoft.com/office/drawing/2017/model3d" xmlns:o="urn:schemas-microsoft-com:office:office" xmlns:r="http://schemas.openxmlformats.org/officeDocument/2006/relationships" xmlns:m="http://schemas.openxmlformats.org/officeDocument/2006/math" xmlns:v="urn:schemas-microsoft-com:vml" xmlns:wp14="http://schemas.microsoft.com/office/word/2010/wordprocessingDrawing" xmlns:wp="http://schemas.openxmlformats.org/drawingml/2006/wordprocessingDrawing" xmlns:w10="urn:schemas-microsoft-com:office:word" xmlns:w="http://schemas.openxmlformats.org/wordprocessingml/2006/main" xmlns:w14="http://schemas.microsoft.com/office/word/2010/wordml" xmlns:w15="http://schemas.microsoft.com/office/word/2012/wordml" xmlns:w16cex="http://schemas.microsoft.com/office/word/2018/wordml/cex" xmlns:w16cid="http://schemas.microsoft.com/office/word/2016/wordml/cid" xmlns:w16="http://schemas.microsoft.com/office/word/2018/wordml" xmlns:w16sdtdh="http://schemas.microsoft.com/office/word/2020/wordml/sdtdatahash" xmlns:w16se="http://schemas.microsoft.com/office/word/2015/wordml/symex" xmlns:wpg="http://schemas.microsoft.com/office/word/2010/wordprocessingGroup" xmlns:wpi="http://schemas.microsoft.com/office/word/2010/wordprocessingInk" xmlns:wne="http://schemas.microsoft.com/office/word/2006/wordml" xmlns:wps="http://schemas.microsoft.com/office/word/2010/wordprocessingShape" mc:Ignorable="w14 w15 w16se w16cid w16 w16cex w16sdtdh wp14">
+  <w:footnote w:type="separator" w:id="-1">
+    <w:p>
+      <w:pPr>
+        <w:spacing w:after="0" w:line="240" w:lineRule="auto"/>
+      </w:pPr>
+      <w:r>
+        <w:separator/>
+      </w:r>
+    </w:p>
+  </w:footnote>
+  <w:footnote w:type="continuationSeparator" w:id="0">
+    <w:p>
+      <w:pPr>
+        <w:spacing w:after="0" w:line="240" w:lineRule="auto"/>
+      </w:pPr>
+      <w:r>
+        <w:continuationSeparator/>
+      </w:r>
+    </w:p>
+  </w:footnote>
+</w:footnotes>
+</file>
+
 <file path=word/numbering.xml><?xml version="1.0" encoding="utf-8"?>
 <w:numbering xmlns:wpc="http://schemas.microsoft.com/office/word/2010/wordprocessingCanvas" xmlns:cx="http://schemas.microsoft.com/office/drawing/2014/chartex" xmlns:cx1="http://schemas.microsoft.com/office/drawing/2015/9/8/chartex" xmlns:cx2="http://schemas.microsoft.com/office/drawing/2015/10/21/chartex" xmlns:cx3="http://schemas.microsoft.com/office/drawing/2016/5/9/chartex" xmlns:cx4="http://schemas.microsoft.com/office/drawing/2016/5/10/chartex" xmlns:cx5="http://schemas.microsoft.com/office/drawing/2016/5/11/chartex" xmlns:cx6="http://schemas.microsoft.com/office/drawing/2016/5/12/chartex" xmlns:cx7="http://schemas.microsoft.com/office/drawing/2016/5/13/chartex" xmlns:cx8="http://schemas.microsoft.com/office/drawing/2016/5/14/chartex" xmlns:mc="http://schemas.openxmlformats.org/markup-compatibility/2006" xmlns:aink="http://schemas.microsoft.com/office/drawing/2016/ink" xmlns:am3d="http://schemas.microsoft.com/office/drawing/2017/model3d" xmlns:o="urn:schemas-microsoft-com:office:office" xmlns:r="http://schemas.openxmlformats.org/officeDocument/2006/relationships" xmlns:m="http://schemas.openxmlformats.org/officeDocument/2006/math" xmlns:v="urn:schemas-microsoft-com:vml" xmlns:wp14="http://schemas.microsoft.com/office/word/2010/wordprocessingDrawing" xmlns:wp="http://schemas.openxmlformats.org/drawingml/2006/wordprocessingDrawing" xmlns:w10="urn:schemas-microsoft-com:office:word" xmlns:w="http://schemas.openxmlformats.org/wordprocessingml/2006/main" xmlns:w14="http://schemas.microsoft.com/office/word/2010/wordml" xmlns:w15="http://schemas.microsoft.com/office/word/2012/wordml" xmlns:w16cex="http://schemas.microsoft.com/office/word/2018/wordml/cex" xmlns:w16cid="http://schemas.microsoft.com/office/word/2016/wordml/cid" xmlns:w16="http://schemas.microsoft.com/office/word/2018/wordml" xmlns:w16sdtdh="http://schemas.microsoft.com/office/word/2020/wordml/sdtdatahash" xmlns:w16se="http://schemas.microsoft.com/office/word/2015/wordml/symex" xmlns:wpg="http://schemas.microsoft.com/office/word/2010/wordprocessingGroup" xmlns:wpi="http://schemas.microsoft.com/office/word/2010/wordprocessingInk" xmlns:wne="http://schemas.microsoft.com/office/word/2006/wordml" xmlns:wps="http://schemas.microsoft.com/office/word/2010/wordprocessingShape" mc:Ignorable="w14 w15 w16se w16cid w16 w16cex w16sdtdh wp14">
   <w:abstractNum w:abstractNumId="0" w15:restartNumberingAfterBreak="0">
@@ -1070,6 +1340,95 @@
     </w:lvl>
   </w:abstractNum>
   <w:abstractNum w:abstractNumId="3" w15:restartNumberingAfterBreak="0">
+    <w:nsid w:val="08B35DA8"/>
+    <w:multiLevelType w:val="hybridMultilevel"/>
+    <w:tmpl w:val="9A88D1B4"/>
+    <w:lvl w:ilvl="0" w:tplc="240A000F">
+      <w:start w:val="1"/>
+      <w:numFmt w:val="decimal"/>
+      <w:lvlText w:val="%1."/>
+      <w:lvlJc w:val="left"/>
+      <w:pPr>
+        <w:ind w:left="720" w:hanging="360"/>
+      </w:pPr>
+      <w:rPr>
+        <w:rFonts w:hint="default"/>
+      </w:rPr>
+    </w:lvl>
+    <w:lvl w:ilvl="1" w:tplc="240A0019">
+      <w:start w:val="1"/>
+      <w:numFmt w:val="lowerLetter"/>
+      <w:lvlText w:val="%2."/>
+      <w:lvlJc w:val="left"/>
+      <w:pPr>
+        <w:ind w:left="1440" w:hanging="360"/>
+      </w:pPr>
+    </w:lvl>
+    <w:lvl w:ilvl="2" w:tplc="240A001B" w:tentative="1">
+      <w:start w:val="1"/>
+      <w:numFmt w:val="lowerRoman"/>
+      <w:lvlText w:val="%3."/>
+      <w:lvlJc w:val="right"/>
+      <w:pPr>
+        <w:ind w:left="2160" w:hanging="180"/>
+      </w:pPr>
+    </w:lvl>
+    <w:lvl w:ilvl="3" w:tplc="240A000F" w:tentative="1">
+      <w:start w:val="1"/>
+      <w:numFmt w:val="decimal"/>
+      <w:lvlText w:val="%4."/>
+      <w:lvlJc w:val="left"/>
+      <w:pPr>
+        <w:ind w:left="2880" w:hanging="360"/>
+      </w:pPr>
+    </w:lvl>
+    <w:lvl w:ilvl="4" w:tplc="240A0019" w:tentative="1">
+      <w:start w:val="1"/>
+      <w:numFmt w:val="lowerLetter"/>
+      <w:lvlText w:val="%5."/>
+      <w:lvlJc w:val="left"/>
+      <w:pPr>
+        <w:ind w:left="3600" w:hanging="360"/>
+      </w:pPr>
+    </w:lvl>
+    <w:lvl w:ilvl="5" w:tplc="240A001B" w:tentative="1">
+      <w:start w:val="1"/>
+      <w:numFmt w:val="lowerRoman"/>
+      <w:lvlText w:val="%6."/>
+      <w:lvlJc w:val="right"/>
+      <w:pPr>
+        <w:ind w:left="4320" w:hanging="180"/>
+      </w:pPr>
+    </w:lvl>
+    <w:lvl w:ilvl="6" w:tplc="240A000F" w:tentative="1">
+      <w:start w:val="1"/>
+      <w:numFmt w:val="decimal"/>
+      <w:lvlText w:val="%7."/>
+      <w:lvlJc w:val="left"/>
+      <w:pPr>
+        <w:ind w:left="5040" w:hanging="360"/>
+      </w:pPr>
+    </w:lvl>
+    <w:lvl w:ilvl="7" w:tplc="240A0019" w:tentative="1">
+      <w:start w:val="1"/>
+      <w:numFmt w:val="lowerLetter"/>
+      <w:lvlText w:val="%8."/>
+      <w:lvlJc w:val="left"/>
+      <w:pPr>
+        <w:ind w:left="5760" w:hanging="360"/>
+      </w:pPr>
+    </w:lvl>
+    <w:lvl w:ilvl="8" w:tplc="240A001B" w:tentative="1">
+      <w:start w:val="1"/>
+      <w:numFmt w:val="lowerRoman"/>
+      <w:lvlText w:val="%9."/>
+      <w:lvlJc w:val="right"/>
+      <w:pPr>
+        <w:ind w:left="6480" w:hanging="180"/>
+      </w:pPr>
+    </w:lvl>
+  </w:abstractNum>
+  <w:abstractNum w:abstractNumId="4" w15:restartNumberingAfterBreak="0">
     <w:nsid w:val="0CBF22CC"/>
     <w:multiLevelType w:val="hybridMultilevel"/>
     <w:tmpl w:val="1D9669DE"/>
@@ -1158,7 +1517,7 @@
       </w:pPr>
     </w:lvl>
   </w:abstractNum>
-  <w:abstractNum w:abstractNumId="4" w15:restartNumberingAfterBreak="0">
+  <w:abstractNum w:abstractNumId="5" w15:restartNumberingAfterBreak="0">
     <w:nsid w:val="0E3112FD"/>
     <w:multiLevelType w:val="hybridMultilevel"/>
     <w:tmpl w:val="F752C6E0"/>
@@ -1247,7 +1606,7 @@
       </w:pPr>
     </w:lvl>
   </w:abstractNum>
-  <w:abstractNum w:abstractNumId="5" w15:restartNumberingAfterBreak="0">
+  <w:abstractNum w:abstractNumId="6" w15:restartNumberingAfterBreak="0">
     <w:nsid w:val="119B10F0"/>
     <w:multiLevelType w:val="hybridMultilevel"/>
     <w:tmpl w:val="AB78AA6C"/>
@@ -1336,7 +1695,7 @@
       </w:pPr>
     </w:lvl>
   </w:abstractNum>
-  <w:abstractNum w:abstractNumId="6" w15:restartNumberingAfterBreak="0">
+  <w:abstractNum w:abstractNumId="7" w15:restartNumberingAfterBreak="0">
     <w:nsid w:val="1A084926"/>
     <w:multiLevelType w:val="hybridMultilevel"/>
     <w:tmpl w:val="6D969FD8"/>
@@ -1425,7 +1784,7 @@
       </w:pPr>
     </w:lvl>
   </w:abstractNum>
-  <w:abstractNum w:abstractNumId="7" w15:restartNumberingAfterBreak="0">
+  <w:abstractNum w:abstractNumId="8" w15:restartNumberingAfterBreak="0">
     <w:nsid w:val="1D446BE3"/>
     <w:multiLevelType w:val="hybridMultilevel"/>
     <w:tmpl w:val="25BC0568"/>
@@ -1514,7 +1873,7 @@
       </w:pPr>
     </w:lvl>
   </w:abstractNum>
-  <w:abstractNum w:abstractNumId="8" w15:restartNumberingAfterBreak="0">
+  <w:abstractNum w:abstractNumId="9" w15:restartNumberingAfterBreak="0">
     <w:nsid w:val="23A521C2"/>
     <w:multiLevelType w:val="hybridMultilevel"/>
     <w:tmpl w:val="08285202"/>
@@ -1603,7 +1962,7 @@
       </w:pPr>
     </w:lvl>
   </w:abstractNum>
-  <w:abstractNum w:abstractNumId="9" w15:restartNumberingAfterBreak="0">
+  <w:abstractNum w:abstractNumId="10" w15:restartNumberingAfterBreak="0">
     <w:nsid w:val="2C44765E"/>
     <w:multiLevelType w:val="hybridMultilevel"/>
     <w:tmpl w:val="A0FEC94E"/>
@@ -1692,7 +2051,7 @@
       </w:pPr>
     </w:lvl>
   </w:abstractNum>
-  <w:abstractNum w:abstractNumId="10" w15:restartNumberingAfterBreak="0">
+  <w:abstractNum w:abstractNumId="11" w15:restartNumberingAfterBreak="0">
     <w:nsid w:val="2CE1028C"/>
     <w:multiLevelType w:val="hybridMultilevel"/>
     <w:tmpl w:val="DB60A4F4"/>
@@ -1781,7 +2140,7 @@
       </w:pPr>
     </w:lvl>
   </w:abstractNum>
-  <w:abstractNum w:abstractNumId="11" w15:restartNumberingAfterBreak="0">
+  <w:abstractNum w:abstractNumId="12" w15:restartNumberingAfterBreak="0">
     <w:nsid w:val="34A137A7"/>
     <w:multiLevelType w:val="hybridMultilevel"/>
     <w:tmpl w:val="FD462824"/>
@@ -1870,7 +2229,7 @@
       </w:pPr>
     </w:lvl>
   </w:abstractNum>
-  <w:abstractNum w:abstractNumId="12" w15:restartNumberingAfterBreak="0">
+  <w:abstractNum w:abstractNumId="13" w15:restartNumberingAfterBreak="0">
     <w:nsid w:val="3A7C597A"/>
     <w:multiLevelType w:val="hybridMultilevel"/>
     <w:tmpl w:val="2470200C"/>
@@ -1983,7 +2342,7 @@
       </w:rPr>
     </w:lvl>
   </w:abstractNum>
-  <w:abstractNum w:abstractNumId="13" w15:restartNumberingAfterBreak="0">
+  <w:abstractNum w:abstractNumId="14" w15:restartNumberingAfterBreak="0">
     <w:nsid w:val="3AAE6A5F"/>
     <w:multiLevelType w:val="hybridMultilevel"/>
     <w:tmpl w:val="85C8C68E"/>
@@ -2072,7 +2431,7 @@
       </w:pPr>
     </w:lvl>
   </w:abstractNum>
-  <w:abstractNum w:abstractNumId="14" w15:restartNumberingAfterBreak="0">
+  <w:abstractNum w:abstractNumId="15" w15:restartNumberingAfterBreak="0">
     <w:nsid w:val="3D52386D"/>
     <w:multiLevelType w:val="hybridMultilevel"/>
     <w:tmpl w:val="61626D9A"/>
@@ -2185,7 +2544,7 @@
       </w:rPr>
     </w:lvl>
   </w:abstractNum>
-  <w:abstractNum w:abstractNumId="15" w15:restartNumberingAfterBreak="0">
+  <w:abstractNum w:abstractNumId="16" w15:restartNumberingAfterBreak="0">
     <w:nsid w:val="425A44BB"/>
     <w:multiLevelType w:val="hybridMultilevel"/>
     <w:tmpl w:val="40B6EC02"/>
@@ -2274,7 +2633,7 @@
       </w:pPr>
     </w:lvl>
   </w:abstractNum>
-  <w:abstractNum w:abstractNumId="16" w15:restartNumberingAfterBreak="0">
+  <w:abstractNum w:abstractNumId="17" w15:restartNumberingAfterBreak="0">
     <w:nsid w:val="431001D2"/>
     <w:multiLevelType w:val="hybridMultilevel"/>
     <w:tmpl w:val="9DECEB4C"/>
@@ -2363,7 +2722,7 @@
       </w:pPr>
     </w:lvl>
   </w:abstractNum>
-  <w:abstractNum w:abstractNumId="17" w15:restartNumberingAfterBreak="0">
+  <w:abstractNum w:abstractNumId="18" w15:restartNumberingAfterBreak="0">
     <w:nsid w:val="45C27442"/>
     <w:multiLevelType w:val="hybridMultilevel"/>
     <w:tmpl w:val="221A9E96"/>
@@ -2452,7 +2811,7 @@
       </w:pPr>
     </w:lvl>
   </w:abstractNum>
-  <w:abstractNum w:abstractNumId="18" w15:restartNumberingAfterBreak="0">
+  <w:abstractNum w:abstractNumId="19" w15:restartNumberingAfterBreak="0">
     <w:nsid w:val="48FB10BA"/>
     <w:multiLevelType w:val="hybridMultilevel"/>
     <w:tmpl w:val="EC028A34"/>
@@ -2541,7 +2900,7 @@
       </w:pPr>
     </w:lvl>
   </w:abstractNum>
-  <w:abstractNum w:abstractNumId="19" w15:restartNumberingAfterBreak="0">
+  <w:abstractNum w:abstractNumId="20" w15:restartNumberingAfterBreak="0">
     <w:nsid w:val="52665FE1"/>
     <w:multiLevelType w:val="hybridMultilevel"/>
     <w:tmpl w:val="44443128"/>
@@ -2630,7 +2989,7 @@
       </w:pPr>
     </w:lvl>
   </w:abstractNum>
-  <w:abstractNum w:abstractNumId="20" w15:restartNumberingAfterBreak="0">
+  <w:abstractNum w:abstractNumId="21" w15:restartNumberingAfterBreak="0">
     <w:nsid w:val="536B77C1"/>
     <w:multiLevelType w:val="hybridMultilevel"/>
     <w:tmpl w:val="79CCF7BC"/>
@@ -2719,7 +3078,7 @@
       </w:pPr>
     </w:lvl>
   </w:abstractNum>
-  <w:abstractNum w:abstractNumId="21" w15:restartNumberingAfterBreak="0">
+  <w:abstractNum w:abstractNumId="22" w15:restartNumberingAfterBreak="0">
     <w:nsid w:val="56165085"/>
     <w:multiLevelType w:val="hybridMultilevel"/>
     <w:tmpl w:val="A0FEC94E"/>
@@ -2808,7 +3167,7 @@
       </w:pPr>
     </w:lvl>
   </w:abstractNum>
-  <w:abstractNum w:abstractNumId="22" w15:restartNumberingAfterBreak="0">
+  <w:abstractNum w:abstractNumId="23" w15:restartNumberingAfterBreak="0">
     <w:nsid w:val="589E7A0C"/>
     <w:multiLevelType w:val="hybridMultilevel"/>
     <w:tmpl w:val="4EF22340"/>
@@ -2897,7 +3256,7 @@
       </w:pPr>
     </w:lvl>
   </w:abstractNum>
-  <w:abstractNum w:abstractNumId="23" w15:restartNumberingAfterBreak="0">
+  <w:abstractNum w:abstractNumId="24" w15:restartNumberingAfterBreak="0">
     <w:nsid w:val="5BB216FD"/>
     <w:multiLevelType w:val="hybridMultilevel"/>
     <w:tmpl w:val="BB6A7B6E"/>
@@ -2986,7 +3345,7 @@
       </w:pPr>
     </w:lvl>
   </w:abstractNum>
-  <w:abstractNum w:abstractNumId="24" w15:restartNumberingAfterBreak="0">
+  <w:abstractNum w:abstractNumId="25" w15:restartNumberingAfterBreak="0">
     <w:nsid w:val="5F226B0C"/>
     <w:multiLevelType w:val="hybridMultilevel"/>
     <w:tmpl w:val="87040F7E"/>
@@ -3075,7 +3434,7 @@
       </w:pPr>
     </w:lvl>
   </w:abstractNum>
-  <w:abstractNum w:abstractNumId="25" w15:restartNumberingAfterBreak="0">
+  <w:abstractNum w:abstractNumId="26" w15:restartNumberingAfterBreak="0">
     <w:nsid w:val="63421B21"/>
     <w:multiLevelType w:val="hybridMultilevel"/>
     <w:tmpl w:val="716A5F34"/>
@@ -3164,7 +3523,7 @@
       </w:pPr>
     </w:lvl>
   </w:abstractNum>
-  <w:abstractNum w:abstractNumId="26" w15:restartNumberingAfterBreak="0">
+  <w:abstractNum w:abstractNumId="27" w15:restartNumberingAfterBreak="0">
     <w:nsid w:val="64D03B7F"/>
     <w:multiLevelType w:val="hybridMultilevel"/>
     <w:tmpl w:val="0808847A"/>
@@ -3253,7 +3612,7 @@
       </w:pPr>
     </w:lvl>
   </w:abstractNum>
-  <w:abstractNum w:abstractNumId="27" w15:restartNumberingAfterBreak="0">
+  <w:abstractNum w:abstractNumId="28" w15:restartNumberingAfterBreak="0">
     <w:nsid w:val="68C22E55"/>
     <w:multiLevelType w:val="hybridMultilevel"/>
     <w:tmpl w:val="5802C402"/>
@@ -3342,7 +3701,7 @@
       </w:pPr>
     </w:lvl>
   </w:abstractNum>
-  <w:abstractNum w:abstractNumId="28" w15:restartNumberingAfterBreak="0">
+  <w:abstractNum w:abstractNumId="29" w15:restartNumberingAfterBreak="0">
     <w:nsid w:val="6A405EBC"/>
     <w:multiLevelType w:val="hybridMultilevel"/>
     <w:tmpl w:val="9244CA50"/>
@@ -3455,7 +3814,7 @@
       </w:rPr>
     </w:lvl>
   </w:abstractNum>
-  <w:abstractNum w:abstractNumId="29" w15:restartNumberingAfterBreak="0">
+  <w:abstractNum w:abstractNumId="30" w15:restartNumberingAfterBreak="0">
     <w:nsid w:val="6E7F5196"/>
     <w:multiLevelType w:val="hybridMultilevel"/>
     <w:tmpl w:val="619ACA9E"/>
@@ -3544,7 +3903,7 @@
       </w:pPr>
     </w:lvl>
   </w:abstractNum>
-  <w:abstractNum w:abstractNumId="30" w15:restartNumberingAfterBreak="0">
+  <w:abstractNum w:abstractNumId="31" w15:restartNumberingAfterBreak="0">
     <w:nsid w:val="736E0470"/>
     <w:multiLevelType w:val="hybridMultilevel"/>
     <w:tmpl w:val="070A6386"/>
@@ -3633,7 +3992,7 @@
       </w:pPr>
     </w:lvl>
   </w:abstractNum>
-  <w:abstractNum w:abstractNumId="31" w15:restartNumberingAfterBreak="0">
+  <w:abstractNum w:abstractNumId="32" w15:restartNumberingAfterBreak="0">
     <w:nsid w:val="742C128A"/>
     <w:multiLevelType w:val="hybridMultilevel"/>
     <w:tmpl w:val="63E6D53E"/>
@@ -3722,7 +4081,7 @@
       </w:pPr>
     </w:lvl>
   </w:abstractNum>
-  <w:abstractNum w:abstractNumId="32" w15:restartNumberingAfterBreak="0">
+  <w:abstractNum w:abstractNumId="33" w15:restartNumberingAfterBreak="0">
     <w:nsid w:val="751D2F0F"/>
     <w:multiLevelType w:val="hybridMultilevel"/>
     <w:tmpl w:val="32B25A8E"/>
@@ -3811,7 +4170,7 @@
       </w:pPr>
     </w:lvl>
   </w:abstractNum>
-  <w:abstractNum w:abstractNumId="33" w15:restartNumberingAfterBreak="0">
+  <w:abstractNum w:abstractNumId="34" w15:restartNumberingAfterBreak="0">
     <w:nsid w:val="784B38C1"/>
     <w:multiLevelType w:val="hybridMultilevel"/>
     <w:tmpl w:val="C1F2F2BE"/>
@@ -3900,7 +4259,7 @@
       </w:pPr>
     </w:lvl>
   </w:abstractNum>
-  <w:abstractNum w:abstractNumId="34" w15:restartNumberingAfterBreak="0">
+  <w:abstractNum w:abstractNumId="35" w15:restartNumberingAfterBreak="0">
     <w:nsid w:val="7C1918D5"/>
     <w:multiLevelType w:val="hybridMultilevel"/>
     <w:tmpl w:val="0232B5CE"/>
@@ -3989,7 +4348,7 @@
       </w:pPr>
     </w:lvl>
   </w:abstractNum>
-  <w:abstractNum w:abstractNumId="35" w15:restartNumberingAfterBreak="0">
+  <w:abstractNum w:abstractNumId="36" w15:restartNumberingAfterBreak="0">
     <w:nsid w:val="7C326A05"/>
     <w:multiLevelType w:val="hybridMultilevel"/>
     <w:tmpl w:val="CEA2D832"/>
@@ -4078,7 +4437,7 @@
       </w:pPr>
     </w:lvl>
   </w:abstractNum>
-  <w:abstractNum w:abstractNumId="36" w15:restartNumberingAfterBreak="0">
+  <w:abstractNum w:abstractNumId="37" w15:restartNumberingAfterBreak="0">
     <w:nsid w:val="7CBE6031"/>
     <w:multiLevelType w:val="hybridMultilevel"/>
     <w:tmpl w:val="1214F3EC"/>
@@ -4168,115 +4527,118 @@
     </w:lvl>
   </w:abstractNum>
   <w:num w:numId="1">
-    <w:abstractNumId w:val="24"/>
+    <w:abstractNumId w:val="25"/>
   </w:num>
   <w:num w:numId="2">
-    <w:abstractNumId w:val="5"/>
+    <w:abstractNumId w:val="6"/>
   </w:num>
   <w:num w:numId="3">
     <w:abstractNumId w:val="1"/>
   </w:num>
   <w:num w:numId="4">
-    <w:abstractNumId w:val="3"/>
+    <w:abstractNumId w:val="4"/>
   </w:num>
   <w:num w:numId="5">
-    <w:abstractNumId w:val="18"/>
+    <w:abstractNumId w:val="19"/>
   </w:num>
   <w:num w:numId="6">
-    <w:abstractNumId w:val="14"/>
+    <w:abstractNumId w:val="15"/>
   </w:num>
   <w:num w:numId="7">
-    <w:abstractNumId w:val="21"/>
+    <w:abstractNumId w:val="22"/>
   </w:num>
   <w:num w:numId="8">
+    <w:abstractNumId w:val="10"/>
+  </w:num>
+  <w:num w:numId="9">
+    <w:abstractNumId w:val="20"/>
+  </w:num>
+  <w:num w:numId="10">
+    <w:abstractNumId w:val="35"/>
+  </w:num>
+  <w:num w:numId="11">
     <w:abstractNumId w:val="9"/>
   </w:num>
-  <w:num w:numId="9">
-    <w:abstractNumId w:val="19"/>
-  </w:num>
-  <w:num w:numId="10">
-    <w:abstractNumId w:val="34"/>
-  </w:num>
-  <w:num w:numId="11">
-    <w:abstractNumId w:val="8"/>
-  </w:num>
   <w:num w:numId="12">
-    <w:abstractNumId w:val="28"/>
+    <w:abstractNumId w:val="29"/>
   </w:num>
   <w:num w:numId="13">
-    <w:abstractNumId w:val="22"/>
+    <w:abstractNumId w:val="23"/>
   </w:num>
   <w:num w:numId="14">
     <w:abstractNumId w:val="0"/>
   </w:num>
   <w:num w:numId="15">
+    <w:abstractNumId w:val="27"/>
+  </w:num>
+  <w:num w:numId="16">
+    <w:abstractNumId w:val="5"/>
+  </w:num>
+  <w:num w:numId="17">
     <w:abstractNumId w:val="26"/>
   </w:num>
-  <w:num w:numId="16">
-    <w:abstractNumId w:val="4"/>
+  <w:num w:numId="18">
+    <w:abstractNumId w:val="34"/>
   </w:num>
-  <w:num w:numId="17">
-    <w:abstractNumId w:val="25"/>
+  <w:num w:numId="19">
+    <w:abstractNumId w:val="21"/>
   </w:num>
-  <w:num w:numId="18">
+  <w:num w:numId="20">
     <w:abstractNumId w:val="33"/>
   </w:num>
-  <w:num w:numId="19">
-    <w:abstractNumId w:val="20"/>
+  <w:num w:numId="21">
+    <w:abstractNumId w:val="24"/>
   </w:num>
-  <w:num w:numId="20">
+  <w:num w:numId="22">
+    <w:abstractNumId w:val="30"/>
+  </w:num>
+  <w:num w:numId="23">
+    <w:abstractNumId w:val="7"/>
+  </w:num>
+  <w:num w:numId="24">
+    <w:abstractNumId w:val="36"/>
+  </w:num>
+  <w:num w:numId="25">
+    <w:abstractNumId w:val="31"/>
+  </w:num>
+  <w:num w:numId="26">
+    <w:abstractNumId w:val="13"/>
+  </w:num>
+  <w:num w:numId="27">
+    <w:abstractNumId w:val="11"/>
+  </w:num>
+  <w:num w:numId="28">
+    <w:abstractNumId w:val="12"/>
+  </w:num>
+  <w:num w:numId="29">
+    <w:abstractNumId w:val="18"/>
+  </w:num>
+  <w:num w:numId="30">
+    <w:abstractNumId w:val="17"/>
+  </w:num>
+  <w:num w:numId="31">
+    <w:abstractNumId w:val="28"/>
+  </w:num>
+  <w:num w:numId="32">
+    <w:abstractNumId w:val="37"/>
+  </w:num>
+  <w:num w:numId="33">
     <w:abstractNumId w:val="32"/>
   </w:num>
-  <w:num w:numId="21">
-    <w:abstractNumId w:val="23"/>
-  </w:num>
-  <w:num w:numId="22">
-    <w:abstractNumId w:val="29"/>
-  </w:num>
-  <w:num w:numId="23">
-    <w:abstractNumId w:val="6"/>
-  </w:num>
-  <w:num w:numId="24">
-    <w:abstractNumId w:val="35"/>
-  </w:num>
-  <w:num w:numId="25">
-    <w:abstractNumId w:val="30"/>
-  </w:num>
-  <w:num w:numId="26">
-    <w:abstractNumId w:val="12"/>
-  </w:num>
-  <w:num w:numId="27">
-    <w:abstractNumId w:val="10"/>
-  </w:num>
-  <w:num w:numId="28">
-    <w:abstractNumId w:val="11"/>
-  </w:num>
-  <w:num w:numId="29">
-    <w:abstractNumId w:val="17"/>
-  </w:num>
-  <w:num w:numId="30">
+  <w:num w:numId="34">
     <w:abstractNumId w:val="16"/>
   </w:num>
-  <w:num w:numId="31">
-    <w:abstractNumId w:val="27"/>
-  </w:num>
-  <w:num w:numId="32">
-    <w:abstractNumId w:val="36"/>
-  </w:num>
-  <w:num w:numId="33">
-    <w:abstractNumId w:val="31"/>
-  </w:num>
-  <w:num w:numId="34">
-    <w:abstractNumId w:val="15"/>
-  </w:num>
   <w:num w:numId="35">
-    <w:abstractNumId w:val="13"/>
+    <w:abstractNumId w:val="14"/>
   </w:num>
   <w:num w:numId="36">
     <w:abstractNumId w:val="2"/>
   </w:num>
   <w:num w:numId="37">
-    <w:abstractNumId w:val="7"/>
+    <w:abstractNumId w:val="8"/>
+  </w:num>
+  <w:num w:numId="38">
+    <w:abstractNumId w:val="3"/>
   </w:num>
 </w:numbering>
 </file>
@@ -4794,6 +5156,50 @@
     <w:basedOn w:val="Fuentedeprrafopredeter"/>
     <w:rsid w:val="009F768C"/>
   </w:style>
+  <w:style w:type="paragraph" w:styleId="Encabezado">
+    <w:name w:val="header"/>
+    <w:basedOn w:val="Normal"/>
+    <w:link w:val="EncabezadoCar"/>
+    <w:uiPriority w:val="99"/>
+    <w:unhideWhenUsed/>
+    <w:rsid w:val="00B948A7"/>
+    <w:pPr>
+      <w:tabs>
+        <w:tab w:val="center" w:pos="4680"/>
+        <w:tab w:val="right" w:pos="9360"/>
+      </w:tabs>
+      <w:spacing w:after="0" w:line="240" w:lineRule="auto"/>
+    </w:pPr>
+  </w:style>
+  <w:style w:type="character" w:customStyle="1" w:styleId="EncabezadoCar">
+    <w:name w:val="Encabezado Car"/>
+    <w:basedOn w:val="Fuentedeprrafopredeter"/>
+    <w:link w:val="Encabezado"/>
+    <w:uiPriority w:val="99"/>
+    <w:rsid w:val="00B948A7"/>
+  </w:style>
+  <w:style w:type="paragraph" w:styleId="Piedepgina">
+    <w:name w:val="footer"/>
+    <w:basedOn w:val="Normal"/>
+    <w:link w:val="PiedepginaCar"/>
+    <w:uiPriority w:val="99"/>
+    <w:unhideWhenUsed/>
+    <w:rsid w:val="00B948A7"/>
+    <w:pPr>
+      <w:tabs>
+        <w:tab w:val="center" w:pos="4680"/>
+        <w:tab w:val="right" w:pos="9360"/>
+      </w:tabs>
+      <w:spacing w:after="0" w:line="240" w:lineRule="auto"/>
+    </w:pPr>
+  </w:style>
+  <w:style w:type="character" w:customStyle="1" w:styleId="PiedepginaCar">
+    <w:name w:val="Pie de página Car"/>
+    <w:basedOn w:val="Fuentedeprrafopredeter"/>
+    <w:link w:val="Piedepgina"/>
+    <w:uiPriority w:val="99"/>
+    <w:rsid w:val="00B948A7"/>
+  </w:style>
 </w:styles>
 </file>
 

</xml_diff>

<commit_message>
Pt8-B-Mejora Listado de Clientes
</commit_message>
<xml_diff>
--- a/ControlClientes/AplicaciónFinal_Spring_SpringBoot_Bootstrap.docx
+++ b/ControlClientes/AplicaciónFinal_Spring_SpringBoot_Bootstrap.docx
@@ -57,7 +57,6 @@
         </w:rPr>
         <w:t xml:space="preserve">. </w:t>
       </w:r>
-      <w:proofErr w:type="spellStart"/>
       <w:r>
         <w:rPr>
           <w:color w:val="FFFFFF" w:themeColor="background1"/>
@@ -67,28 +66,14 @@
         </w:rPr>
         <w:t>AplicaciónFinal_Spring_SpringBoot_Bootstrap</w:t>
       </w:r>
-      <w:proofErr w:type="spellEnd"/>
     </w:p>
     <w:p>
       <w:pPr>
         <w:pStyle w:val="Sinespaciado"/>
       </w:pPr>
       <w:r>
-        <w:t xml:space="preserve">Se dará presentación a todo el proyecto de control clientes, ya la vista general de </w:t>
-      </w:r>
-      <w:proofErr w:type="spellStart"/>
-      <w:r>
-        <w:t>front</w:t>
-      </w:r>
-      <w:proofErr w:type="spellEnd"/>
-      <w:r>
-        <w:t xml:space="preserve"> en cada uno de los métodos </w:t>
-      </w:r>
-      <w:proofErr w:type="spellStart"/>
-      <w:r>
-        <w:t>crud</w:t>
-      </w:r>
-      <w:proofErr w:type="spellEnd"/>
+        <w:t>Se dará presentación a todo el proyecto de control clientes, ya la vista general de front en cada uno de los métodos crud</w:t>
+      </w:r>
     </w:p>
     <w:p>
       <w:pPr>
@@ -121,21 +106,8 @@
         </w:numPr>
       </w:pPr>
       <w:r>
-        <w:t xml:space="preserve">Agregar </w:t>
-      </w:r>
-      <w:proofErr w:type="spellStart"/>
-      <w:r>
-        <w:t>librerias</w:t>
-      </w:r>
-      <w:proofErr w:type="spellEnd"/>
-      <w:r>
-        <w:t xml:space="preserve"> Bootstrap – y Font </w:t>
-      </w:r>
-      <w:proofErr w:type="spellStart"/>
-      <w:r>
-        <w:t>Osont</w:t>
-      </w:r>
-      <w:proofErr w:type="spellEnd"/>
+        <w:t>Agregar librerias Bootstrap – y Font Osont</w:t>
+      </w:r>
     </w:p>
     <w:p>
       <w:pPr>
@@ -178,15 +150,7 @@
         </w:numPr>
       </w:pPr>
       <w:r>
-        <w:t xml:space="preserve">Agregar </w:t>
-      </w:r>
-      <w:proofErr w:type="spellStart"/>
-      <w:r>
-        <w:t>librearias</w:t>
-      </w:r>
-      <w:proofErr w:type="spellEnd"/>
-      <w:r>
-        <w:t xml:space="preserve"> al </w:t>
+        <w:t xml:space="preserve">Agregar librearias al </w:t>
       </w:r>
       <w:r>
         <w:t>plantilla.html</w:t>
@@ -301,14 +265,12 @@
           <w:numId w:val="32"/>
         </w:numPr>
       </w:pPr>
-      <w:proofErr w:type="spellStart"/>
       <w:r>
         <w:t>H</w:t>
       </w:r>
       <w:r>
         <w:t>eader</w:t>
       </w:r>
-      <w:proofErr w:type="spellEnd"/>
     </w:p>
     <w:p>
       <w:pPr>
@@ -319,15 +281,8 @@
         </w:numPr>
       </w:pPr>
       <w:r>
-        <w:t xml:space="preserve">Definir nueva propiedades en el archivo, </w:t>
-      </w:r>
-      <w:proofErr w:type="spellStart"/>
-      <w:proofErr w:type="gramStart"/>
-      <w:r>
-        <w:t>messages.properties</w:t>
-      </w:r>
-      <w:proofErr w:type="spellEnd"/>
-      <w:proofErr w:type="gramEnd"/>
+        <w:t>Definir nueva propiedades en el archivo, messages.properties</w:t>
+      </w:r>
     </w:p>
     <w:p>
       <w:pPr>
@@ -455,23 +410,7 @@
     </w:p>
     <w:p>
       <w:r>
-        <w:t xml:space="preserve">Agregando el </w:t>
-      </w:r>
-      <w:proofErr w:type="spellStart"/>
-      <w:r>
-        <w:t>Header</w:t>
-      </w:r>
-      <w:proofErr w:type="spellEnd"/>
-      <w:r>
-        <w:t xml:space="preserve"> y </w:t>
-      </w:r>
-      <w:proofErr w:type="spellStart"/>
-      <w:r>
-        <w:t>Footer</w:t>
-      </w:r>
-      <w:proofErr w:type="spellEnd"/>
-      <w:r>
-        <w:t xml:space="preserve"> con Bootstrap</w:t>
+        <w:t>Agregando el Header y Footer con Bootstrap</w:t>
       </w:r>
     </w:p>
     <w:p>
@@ -508,15 +447,7 @@
         <w:ind w:left="708"/>
       </w:pPr>
       <w:r>
-        <w:t xml:space="preserve">2. Modificar </w:t>
-      </w:r>
-      <w:proofErr w:type="spellStart"/>
-      <w:r>
-        <w:t>footer</w:t>
-      </w:r>
-      <w:proofErr w:type="spellEnd"/>
-      <w:r>
-        <w:t xml:space="preserve"> Plantilla</w:t>
+        <w:t>2. Modificar footer Plantilla</w:t>
       </w:r>
     </w:p>
     <w:p>
@@ -582,13 +513,8 @@
       </w:r>
     </w:p>
     <w:p>
-      <w:proofErr w:type="spellStart"/>
-      <w:r>
-        <w:t>Login</w:t>
-      </w:r>
-      <w:proofErr w:type="spellEnd"/>
-      <w:r>
-        <w:t xml:space="preserve"> con Bootstrap</w:t>
+      <w:r>
+        <w:t>Login con Bootstrap</w:t>
       </w:r>
     </w:p>
     <w:p>
@@ -689,21 +615,8 @@
         </w:numPr>
       </w:pPr>
       <w:r>
-        <w:t xml:space="preserve">Modificar </w:t>
-      </w:r>
-      <w:proofErr w:type="spellStart"/>
-      <w:r>
-        <w:t>pagina</w:t>
-      </w:r>
-      <w:proofErr w:type="spellEnd"/>
-      <w:r>
-        <w:t xml:space="preserve"> </w:t>
-      </w:r>
-      <w:proofErr w:type="spellStart"/>
-      <w:r>
-        <w:t>Index</w:t>
-      </w:r>
-      <w:proofErr w:type="spellEnd"/>
+        <w:t>Modificar pagina Index</w:t>
+      </w:r>
     </w:p>
     <w:p>
       <w:pPr>
@@ -829,15 +742,7 @@
         </w:numPr>
       </w:pPr>
       <w:r>
-        <w:t xml:space="preserve">Modificar clase </w:t>
-      </w:r>
-      <w:proofErr w:type="spellStart"/>
-      <w:r>
-        <w:t>domain</w:t>
-      </w:r>
-      <w:proofErr w:type="spellEnd"/>
-      <w:r>
-        <w:t xml:space="preserve"> Persona</w:t>
+        <w:t>Modificar clase domain Persona</w:t>
       </w:r>
     </w:p>
     <w:p>
@@ -972,11 +877,10 @@
         <w:rPr>
           <w:noProof/>
         </w:rPr>
-        <w:lastRenderedPageBreak/>
         <w:drawing>
-          <wp:inline distT="0" distB="0" distL="0" distR="0" wp14:anchorId="2777C0D1" wp14:editId="3160E117">
-            <wp:extent cx="5943600" cy="7139305"/>
-            <wp:effectExtent l="0" t="0" r="0" b="4445"/>
+          <wp:inline distT="0" distB="0" distL="0" distR="0" wp14:anchorId="2777C0D1" wp14:editId="3C8611FA">
+            <wp:extent cx="4540037" cy="5453380"/>
+            <wp:effectExtent l="0" t="0" r="0" b="0"/>
             <wp:docPr id="8" name="Imagen 8"/>
             <wp:cNvGraphicFramePr>
               <a:graphicFrameLocks xmlns:a="http://schemas.openxmlformats.org/drawingml/2006/main" noChangeAspect="1"/>
@@ -997,7 +901,124 @@
                   <pic:spPr>
                     <a:xfrm>
                       <a:off x="0" y="0"/>
-                      <a:ext cx="5943600" cy="7139305"/>
+                      <a:ext cx="4544359" cy="5458572"/>
+                    </a:xfrm>
+                    <a:prstGeom prst="rect">
+                      <a:avLst/>
+                    </a:prstGeom>
+                  </pic:spPr>
+                </pic:pic>
+              </a:graphicData>
+            </a:graphic>
+          </wp:inline>
+        </w:drawing>
+      </w:r>
+    </w:p>
+    <w:p/>
+    <w:p>
+      <w:r>
+        <w:rPr>
+          <w:highlight w:val="yellow"/>
+        </w:rPr>
+        <w:t xml:space="preserve">Pt8 </w:t>
+      </w:r>
+      <w:r>
+        <w:rPr>
+          <w:highlight w:val="yellow"/>
+        </w:rPr>
+        <w:t>–</w:t>
+      </w:r>
+      <w:r>
+        <w:rPr>
+          <w:highlight w:val="yellow"/>
+        </w:rPr>
+        <w:t xml:space="preserve"> B</w:t>
+      </w:r>
+    </w:p>
+    <w:p>
+      <w:r>
+        <w:t>Agregar dos tarjetas mas de resumen de clientes y saldo de todos los clientes</w:t>
+      </w:r>
+    </w:p>
+    <w:p>
+      <w:pPr>
+        <w:pStyle w:val="Prrafodelista"/>
+        <w:numPr>
+          <w:ilvl w:val="0"/>
+          <w:numId w:val="39"/>
+        </w:numPr>
+      </w:pPr>
+      <w:r>
+        <w:t>Modificar listadoClientes.html</w:t>
+      </w:r>
+    </w:p>
+    <w:p>
+      <w:pPr>
+        <w:pStyle w:val="Prrafodelista"/>
+        <w:numPr>
+          <w:ilvl w:val="0"/>
+          <w:numId w:val="39"/>
+        </w:numPr>
+      </w:pPr>
+      <w:r>
+        <w:t>Crear variables de saldo total y total clientes</w:t>
+      </w:r>
+    </w:p>
+    <w:p>
+      <w:pPr>
+        <w:pStyle w:val="Prrafodelista"/>
+        <w:numPr>
+          <w:ilvl w:val="0"/>
+          <w:numId w:val="39"/>
+        </w:numPr>
+      </w:pPr>
+      <w:r>
+        <w:lastRenderedPageBreak/>
+        <w:t>Modificar contolador para agregar las variables creadas</w:t>
+      </w:r>
+    </w:p>
+    <w:p>
+      <w:pPr>
+        <w:pStyle w:val="Prrafodelista"/>
+        <w:numPr>
+          <w:ilvl w:val="0"/>
+          <w:numId w:val="39"/>
+        </w:numPr>
+      </w:pPr>
+      <w:r>
+        <w:t>Pruebas</w:t>
+      </w:r>
+    </w:p>
+    <w:p>
+      <w:r>
+        <w:rPr>
+          <w:noProof/>
+        </w:rPr>
+        <w:drawing>
+          <wp:inline distT="0" distB="0" distL="0" distR="0" wp14:anchorId="004B867B" wp14:editId="5023617C">
+            <wp:extent cx="5943600" cy="4006850"/>
+            <wp:effectExtent l="0" t="0" r="0" b="0"/>
+            <wp:docPr id="9" name="Imagen 9"/>
+            <wp:cNvGraphicFramePr>
+              <a:graphicFrameLocks xmlns:a="http://schemas.openxmlformats.org/drawingml/2006/main" noChangeAspect="1"/>
+            </wp:cNvGraphicFramePr>
+            <a:graphic xmlns:a="http://schemas.openxmlformats.org/drawingml/2006/main">
+              <a:graphicData uri="http://schemas.openxmlformats.org/drawingml/2006/picture">
+                <pic:pic xmlns:pic="http://schemas.openxmlformats.org/drawingml/2006/picture">
+                  <pic:nvPicPr>
+                    <pic:cNvPr id="1" name=""/>
+                    <pic:cNvPicPr/>
+                  </pic:nvPicPr>
+                  <pic:blipFill>
+                    <a:blip r:embed="rId15"/>
+                    <a:stretch>
+                      <a:fillRect/>
+                    </a:stretch>
+                  </pic:blipFill>
+                  <pic:spPr>
+                    <a:xfrm>
+                      <a:off x="0" y="0"/>
+                      <a:ext cx="5943600" cy="4006850"/>
                     </a:xfrm>
                     <a:prstGeom prst="rect">
                       <a:avLst/>
@@ -3168,6 +3189,95 @@
     </w:lvl>
   </w:abstractNum>
   <w:abstractNum w:abstractNumId="23" w15:restartNumberingAfterBreak="0">
+    <w:nsid w:val="563E45D1"/>
+    <w:multiLevelType w:val="hybridMultilevel"/>
+    <w:tmpl w:val="A1D4B330"/>
+    <w:lvl w:ilvl="0" w:tplc="240A000F">
+      <w:start w:val="1"/>
+      <w:numFmt w:val="decimal"/>
+      <w:lvlText w:val="%1."/>
+      <w:lvlJc w:val="left"/>
+      <w:pPr>
+        <w:ind w:left="720" w:hanging="360"/>
+      </w:pPr>
+      <w:rPr>
+        <w:rFonts w:hint="default"/>
+      </w:rPr>
+    </w:lvl>
+    <w:lvl w:ilvl="1" w:tplc="240A0019" w:tentative="1">
+      <w:start w:val="1"/>
+      <w:numFmt w:val="lowerLetter"/>
+      <w:lvlText w:val="%2."/>
+      <w:lvlJc w:val="left"/>
+      <w:pPr>
+        <w:ind w:left="1440" w:hanging="360"/>
+      </w:pPr>
+    </w:lvl>
+    <w:lvl w:ilvl="2" w:tplc="240A001B" w:tentative="1">
+      <w:start w:val="1"/>
+      <w:numFmt w:val="lowerRoman"/>
+      <w:lvlText w:val="%3."/>
+      <w:lvlJc w:val="right"/>
+      <w:pPr>
+        <w:ind w:left="2160" w:hanging="180"/>
+      </w:pPr>
+    </w:lvl>
+    <w:lvl w:ilvl="3" w:tplc="240A000F" w:tentative="1">
+      <w:start w:val="1"/>
+      <w:numFmt w:val="decimal"/>
+      <w:lvlText w:val="%4."/>
+      <w:lvlJc w:val="left"/>
+      <w:pPr>
+        <w:ind w:left="2880" w:hanging="360"/>
+      </w:pPr>
+    </w:lvl>
+    <w:lvl w:ilvl="4" w:tplc="240A0019" w:tentative="1">
+      <w:start w:val="1"/>
+      <w:numFmt w:val="lowerLetter"/>
+      <w:lvlText w:val="%5."/>
+      <w:lvlJc w:val="left"/>
+      <w:pPr>
+        <w:ind w:left="3600" w:hanging="360"/>
+      </w:pPr>
+    </w:lvl>
+    <w:lvl w:ilvl="5" w:tplc="240A001B" w:tentative="1">
+      <w:start w:val="1"/>
+      <w:numFmt w:val="lowerRoman"/>
+      <w:lvlText w:val="%6."/>
+      <w:lvlJc w:val="right"/>
+      <w:pPr>
+        <w:ind w:left="4320" w:hanging="180"/>
+      </w:pPr>
+    </w:lvl>
+    <w:lvl w:ilvl="6" w:tplc="240A000F" w:tentative="1">
+      <w:start w:val="1"/>
+      <w:numFmt w:val="decimal"/>
+      <w:lvlText w:val="%7."/>
+      <w:lvlJc w:val="left"/>
+      <w:pPr>
+        <w:ind w:left="5040" w:hanging="360"/>
+      </w:pPr>
+    </w:lvl>
+    <w:lvl w:ilvl="7" w:tplc="240A0019" w:tentative="1">
+      <w:start w:val="1"/>
+      <w:numFmt w:val="lowerLetter"/>
+      <w:lvlText w:val="%8."/>
+      <w:lvlJc w:val="left"/>
+      <w:pPr>
+        <w:ind w:left="5760" w:hanging="360"/>
+      </w:pPr>
+    </w:lvl>
+    <w:lvl w:ilvl="8" w:tplc="240A001B" w:tentative="1">
+      <w:start w:val="1"/>
+      <w:numFmt w:val="lowerRoman"/>
+      <w:lvlText w:val="%9."/>
+      <w:lvlJc w:val="right"/>
+      <w:pPr>
+        <w:ind w:left="6480" w:hanging="180"/>
+      </w:pPr>
+    </w:lvl>
+  </w:abstractNum>
+  <w:abstractNum w:abstractNumId="24" w15:restartNumberingAfterBreak="0">
     <w:nsid w:val="589E7A0C"/>
     <w:multiLevelType w:val="hybridMultilevel"/>
     <w:tmpl w:val="4EF22340"/>
@@ -3256,7 +3366,7 @@
       </w:pPr>
     </w:lvl>
   </w:abstractNum>
-  <w:abstractNum w:abstractNumId="24" w15:restartNumberingAfterBreak="0">
+  <w:abstractNum w:abstractNumId="25" w15:restartNumberingAfterBreak="0">
     <w:nsid w:val="5BB216FD"/>
     <w:multiLevelType w:val="hybridMultilevel"/>
     <w:tmpl w:val="BB6A7B6E"/>
@@ -3345,7 +3455,7 @@
       </w:pPr>
     </w:lvl>
   </w:abstractNum>
-  <w:abstractNum w:abstractNumId="25" w15:restartNumberingAfterBreak="0">
+  <w:abstractNum w:abstractNumId="26" w15:restartNumberingAfterBreak="0">
     <w:nsid w:val="5F226B0C"/>
     <w:multiLevelType w:val="hybridMultilevel"/>
     <w:tmpl w:val="87040F7E"/>
@@ -3434,7 +3544,7 @@
       </w:pPr>
     </w:lvl>
   </w:abstractNum>
-  <w:abstractNum w:abstractNumId="26" w15:restartNumberingAfterBreak="0">
+  <w:abstractNum w:abstractNumId="27" w15:restartNumberingAfterBreak="0">
     <w:nsid w:val="63421B21"/>
     <w:multiLevelType w:val="hybridMultilevel"/>
     <w:tmpl w:val="716A5F34"/>
@@ -3523,7 +3633,7 @@
       </w:pPr>
     </w:lvl>
   </w:abstractNum>
-  <w:abstractNum w:abstractNumId="27" w15:restartNumberingAfterBreak="0">
+  <w:abstractNum w:abstractNumId="28" w15:restartNumberingAfterBreak="0">
     <w:nsid w:val="64D03B7F"/>
     <w:multiLevelType w:val="hybridMultilevel"/>
     <w:tmpl w:val="0808847A"/>
@@ -3612,7 +3722,7 @@
       </w:pPr>
     </w:lvl>
   </w:abstractNum>
-  <w:abstractNum w:abstractNumId="28" w15:restartNumberingAfterBreak="0">
+  <w:abstractNum w:abstractNumId="29" w15:restartNumberingAfterBreak="0">
     <w:nsid w:val="68C22E55"/>
     <w:multiLevelType w:val="hybridMultilevel"/>
     <w:tmpl w:val="5802C402"/>
@@ -3701,7 +3811,7 @@
       </w:pPr>
     </w:lvl>
   </w:abstractNum>
-  <w:abstractNum w:abstractNumId="29" w15:restartNumberingAfterBreak="0">
+  <w:abstractNum w:abstractNumId="30" w15:restartNumberingAfterBreak="0">
     <w:nsid w:val="6A405EBC"/>
     <w:multiLevelType w:val="hybridMultilevel"/>
     <w:tmpl w:val="9244CA50"/>
@@ -3814,7 +3924,7 @@
       </w:rPr>
     </w:lvl>
   </w:abstractNum>
-  <w:abstractNum w:abstractNumId="30" w15:restartNumberingAfterBreak="0">
+  <w:abstractNum w:abstractNumId="31" w15:restartNumberingAfterBreak="0">
     <w:nsid w:val="6E7F5196"/>
     <w:multiLevelType w:val="hybridMultilevel"/>
     <w:tmpl w:val="619ACA9E"/>
@@ -3903,7 +4013,7 @@
       </w:pPr>
     </w:lvl>
   </w:abstractNum>
-  <w:abstractNum w:abstractNumId="31" w15:restartNumberingAfterBreak="0">
+  <w:abstractNum w:abstractNumId="32" w15:restartNumberingAfterBreak="0">
     <w:nsid w:val="736E0470"/>
     <w:multiLevelType w:val="hybridMultilevel"/>
     <w:tmpl w:val="070A6386"/>
@@ -3992,7 +4102,7 @@
       </w:pPr>
     </w:lvl>
   </w:abstractNum>
-  <w:abstractNum w:abstractNumId="32" w15:restartNumberingAfterBreak="0">
+  <w:abstractNum w:abstractNumId="33" w15:restartNumberingAfterBreak="0">
     <w:nsid w:val="742C128A"/>
     <w:multiLevelType w:val="hybridMultilevel"/>
     <w:tmpl w:val="63E6D53E"/>
@@ -4081,7 +4191,7 @@
       </w:pPr>
     </w:lvl>
   </w:abstractNum>
-  <w:abstractNum w:abstractNumId="33" w15:restartNumberingAfterBreak="0">
+  <w:abstractNum w:abstractNumId="34" w15:restartNumberingAfterBreak="0">
     <w:nsid w:val="751D2F0F"/>
     <w:multiLevelType w:val="hybridMultilevel"/>
     <w:tmpl w:val="32B25A8E"/>
@@ -4170,7 +4280,7 @@
       </w:pPr>
     </w:lvl>
   </w:abstractNum>
-  <w:abstractNum w:abstractNumId="34" w15:restartNumberingAfterBreak="0">
+  <w:abstractNum w:abstractNumId="35" w15:restartNumberingAfterBreak="0">
     <w:nsid w:val="784B38C1"/>
     <w:multiLevelType w:val="hybridMultilevel"/>
     <w:tmpl w:val="C1F2F2BE"/>
@@ -4259,7 +4369,7 @@
       </w:pPr>
     </w:lvl>
   </w:abstractNum>
-  <w:abstractNum w:abstractNumId="35" w15:restartNumberingAfterBreak="0">
+  <w:abstractNum w:abstractNumId="36" w15:restartNumberingAfterBreak="0">
     <w:nsid w:val="7C1918D5"/>
     <w:multiLevelType w:val="hybridMultilevel"/>
     <w:tmpl w:val="0232B5CE"/>
@@ -4348,7 +4458,7 @@
       </w:pPr>
     </w:lvl>
   </w:abstractNum>
-  <w:abstractNum w:abstractNumId="36" w15:restartNumberingAfterBreak="0">
+  <w:abstractNum w:abstractNumId="37" w15:restartNumberingAfterBreak="0">
     <w:nsid w:val="7C326A05"/>
     <w:multiLevelType w:val="hybridMultilevel"/>
     <w:tmpl w:val="CEA2D832"/>
@@ -4437,7 +4547,7 @@
       </w:pPr>
     </w:lvl>
   </w:abstractNum>
-  <w:abstractNum w:abstractNumId="37" w15:restartNumberingAfterBreak="0">
+  <w:abstractNum w:abstractNumId="38" w15:restartNumberingAfterBreak="0">
     <w:nsid w:val="7CBE6031"/>
     <w:multiLevelType w:val="hybridMultilevel"/>
     <w:tmpl w:val="1214F3EC"/>
@@ -4527,7 +4637,7 @@
     </w:lvl>
   </w:abstractNum>
   <w:num w:numId="1">
-    <w:abstractNumId w:val="25"/>
+    <w:abstractNumId w:val="26"/>
   </w:num>
   <w:num w:numId="2">
     <w:abstractNumId w:val="6"/>
@@ -4554,52 +4664,52 @@
     <w:abstractNumId w:val="20"/>
   </w:num>
   <w:num w:numId="10">
-    <w:abstractNumId w:val="35"/>
+    <w:abstractNumId w:val="36"/>
   </w:num>
   <w:num w:numId="11">
     <w:abstractNumId w:val="9"/>
   </w:num>
   <w:num w:numId="12">
-    <w:abstractNumId w:val="29"/>
+    <w:abstractNumId w:val="30"/>
   </w:num>
   <w:num w:numId="13">
-    <w:abstractNumId w:val="23"/>
+    <w:abstractNumId w:val="24"/>
   </w:num>
   <w:num w:numId="14">
     <w:abstractNumId w:val="0"/>
   </w:num>
   <w:num w:numId="15">
-    <w:abstractNumId w:val="27"/>
+    <w:abstractNumId w:val="28"/>
   </w:num>
   <w:num w:numId="16">
     <w:abstractNumId w:val="5"/>
   </w:num>
   <w:num w:numId="17">
-    <w:abstractNumId w:val="26"/>
+    <w:abstractNumId w:val="27"/>
   </w:num>
   <w:num w:numId="18">
-    <w:abstractNumId w:val="34"/>
+    <w:abstractNumId w:val="35"/>
   </w:num>
   <w:num w:numId="19">
     <w:abstractNumId w:val="21"/>
   </w:num>
   <w:num w:numId="20">
-    <w:abstractNumId w:val="33"/>
+    <w:abstractNumId w:val="34"/>
   </w:num>
   <w:num w:numId="21">
-    <w:abstractNumId w:val="24"/>
+    <w:abstractNumId w:val="25"/>
   </w:num>
   <w:num w:numId="22">
-    <w:abstractNumId w:val="30"/>
+    <w:abstractNumId w:val="31"/>
   </w:num>
   <w:num w:numId="23">
     <w:abstractNumId w:val="7"/>
   </w:num>
   <w:num w:numId="24">
-    <w:abstractNumId w:val="36"/>
+    <w:abstractNumId w:val="37"/>
   </w:num>
   <w:num w:numId="25">
-    <w:abstractNumId w:val="31"/>
+    <w:abstractNumId w:val="32"/>
   </w:num>
   <w:num w:numId="26">
     <w:abstractNumId w:val="13"/>
@@ -4617,13 +4727,13 @@
     <w:abstractNumId w:val="17"/>
   </w:num>
   <w:num w:numId="31">
-    <w:abstractNumId w:val="28"/>
+    <w:abstractNumId w:val="29"/>
   </w:num>
   <w:num w:numId="32">
-    <w:abstractNumId w:val="37"/>
+    <w:abstractNumId w:val="38"/>
   </w:num>
   <w:num w:numId="33">
-    <w:abstractNumId w:val="32"/>
+    <w:abstractNumId w:val="33"/>
   </w:num>
   <w:num w:numId="34">
     <w:abstractNumId w:val="16"/>
@@ -4639,6 +4749,9 @@
   </w:num>
   <w:num w:numId="38">
     <w:abstractNumId w:val="3"/>
+  </w:num>
+  <w:num w:numId="39">
+    <w:abstractNumId w:val="23"/>
   </w:num>
 </w:numbering>
 </file>

</xml_diff>

<commit_message>
Pt9-Agregar un nuevo Cliente
</commit_message>
<xml_diff>
--- a/ControlClientes/AplicaciónFinal_Spring_SpringBoot_Bootstrap.docx
+++ b/ControlClientes/AplicaciónFinal_Spring_SpringBoot_Bootstrap.docx
@@ -57,6 +57,7 @@
         </w:rPr>
         <w:t xml:space="preserve">. </w:t>
       </w:r>
+      <w:proofErr w:type="spellStart"/>
       <w:r>
         <w:rPr>
           <w:color w:val="FFFFFF" w:themeColor="background1"/>
@@ -66,14 +67,28 @@
         </w:rPr>
         <w:t>AplicaciónFinal_Spring_SpringBoot_Bootstrap</w:t>
       </w:r>
+      <w:proofErr w:type="spellEnd"/>
     </w:p>
     <w:p>
       <w:pPr>
         <w:pStyle w:val="Sinespaciado"/>
       </w:pPr>
       <w:r>
-        <w:t>Se dará presentación a todo el proyecto de control clientes, ya la vista general de front en cada uno de los métodos crud</w:t>
-      </w:r>
+        <w:t xml:space="preserve">Se dará presentación a todo el proyecto de control clientes, ya la vista general de </w:t>
+      </w:r>
+      <w:proofErr w:type="spellStart"/>
+      <w:r>
+        <w:t>front</w:t>
+      </w:r>
+      <w:proofErr w:type="spellEnd"/>
+      <w:r>
+        <w:t xml:space="preserve"> en cada uno de los métodos </w:t>
+      </w:r>
+      <w:proofErr w:type="spellStart"/>
+      <w:r>
+        <w:t>crud</w:t>
+      </w:r>
+      <w:proofErr w:type="spellEnd"/>
     </w:p>
     <w:p>
       <w:pPr>
@@ -106,8 +121,21 @@
         </w:numPr>
       </w:pPr>
       <w:r>
-        <w:t>Agregar librerias Bootstrap – y Font Osont</w:t>
-      </w:r>
+        <w:t xml:space="preserve">Agregar </w:t>
+      </w:r>
+      <w:proofErr w:type="spellStart"/>
+      <w:r>
+        <w:t>librerias</w:t>
+      </w:r>
+      <w:proofErr w:type="spellEnd"/>
+      <w:r>
+        <w:t xml:space="preserve"> Bootstrap – y Font </w:t>
+      </w:r>
+      <w:proofErr w:type="spellStart"/>
+      <w:r>
+        <w:t>Osont</w:t>
+      </w:r>
+      <w:proofErr w:type="spellEnd"/>
     </w:p>
     <w:p>
       <w:pPr>
@@ -150,7 +178,15 @@
         </w:numPr>
       </w:pPr>
       <w:r>
-        <w:t xml:space="preserve">Agregar librearias al </w:t>
+        <w:t xml:space="preserve">Agregar </w:t>
+      </w:r>
+      <w:proofErr w:type="spellStart"/>
+      <w:r>
+        <w:t>librearias</w:t>
+      </w:r>
+      <w:proofErr w:type="spellEnd"/>
+      <w:r>
+        <w:t xml:space="preserve"> al </w:t>
       </w:r>
       <w:r>
         <w:t>plantilla.html</w:t>
@@ -265,12 +301,14 @@
           <w:numId w:val="32"/>
         </w:numPr>
       </w:pPr>
+      <w:proofErr w:type="spellStart"/>
       <w:r>
         <w:t>H</w:t>
       </w:r>
       <w:r>
         <w:t>eader</w:t>
       </w:r>
+      <w:proofErr w:type="spellEnd"/>
     </w:p>
     <w:p>
       <w:pPr>
@@ -281,8 +319,15 @@
         </w:numPr>
       </w:pPr>
       <w:r>
-        <w:t>Definir nueva propiedades en el archivo, messages.properties</w:t>
-      </w:r>
+        <w:t xml:space="preserve">Definir nueva propiedades en el archivo, </w:t>
+      </w:r>
+      <w:proofErr w:type="spellStart"/>
+      <w:proofErr w:type="gramStart"/>
+      <w:r>
+        <w:t>messages.properties</w:t>
+      </w:r>
+      <w:proofErr w:type="spellEnd"/>
+      <w:proofErr w:type="gramEnd"/>
     </w:p>
     <w:p>
       <w:pPr>
@@ -410,7 +455,23 @@
     </w:p>
     <w:p>
       <w:r>
-        <w:t>Agregando el Header y Footer con Bootstrap</w:t>
+        <w:t xml:space="preserve">Agregando el </w:t>
+      </w:r>
+      <w:proofErr w:type="spellStart"/>
+      <w:r>
+        <w:t>Header</w:t>
+      </w:r>
+      <w:proofErr w:type="spellEnd"/>
+      <w:r>
+        <w:t xml:space="preserve"> y </w:t>
+      </w:r>
+      <w:proofErr w:type="spellStart"/>
+      <w:r>
+        <w:t>Footer</w:t>
+      </w:r>
+      <w:proofErr w:type="spellEnd"/>
+      <w:r>
+        <w:t xml:space="preserve"> con Bootstrap</w:t>
       </w:r>
     </w:p>
     <w:p>
@@ -447,7 +508,15 @@
         <w:ind w:left="708"/>
       </w:pPr>
       <w:r>
-        <w:t>2. Modificar footer Plantilla</w:t>
+        <w:t xml:space="preserve">2. Modificar </w:t>
+      </w:r>
+      <w:proofErr w:type="spellStart"/>
+      <w:r>
+        <w:t>footer</w:t>
+      </w:r>
+      <w:proofErr w:type="spellEnd"/>
+      <w:r>
+        <w:t xml:space="preserve"> Plantilla</w:t>
       </w:r>
     </w:p>
     <w:p>
@@ -513,8 +582,13 @@
       </w:r>
     </w:p>
     <w:p>
-      <w:r>
-        <w:t>Login con Bootstrap</w:t>
+      <w:proofErr w:type="spellStart"/>
+      <w:r>
+        <w:t>Login</w:t>
+      </w:r>
+      <w:proofErr w:type="spellEnd"/>
+      <w:r>
+        <w:t xml:space="preserve"> con Bootstrap</w:t>
       </w:r>
     </w:p>
     <w:p>
@@ -615,8 +689,21 @@
         </w:numPr>
       </w:pPr>
       <w:r>
-        <w:t>Modificar pagina Index</w:t>
-      </w:r>
+        <w:t xml:space="preserve">Modificar </w:t>
+      </w:r>
+      <w:proofErr w:type="spellStart"/>
+      <w:r>
+        <w:t>pagina</w:t>
+      </w:r>
+      <w:proofErr w:type="spellEnd"/>
+      <w:r>
+        <w:t xml:space="preserve"> </w:t>
+      </w:r>
+      <w:proofErr w:type="spellStart"/>
+      <w:r>
+        <w:t>Index</w:t>
+      </w:r>
+      <w:proofErr w:type="spellEnd"/>
     </w:p>
     <w:p>
       <w:pPr>
@@ -742,7 +829,15 @@
         </w:numPr>
       </w:pPr>
       <w:r>
-        <w:t>Modificar clase domain Persona</w:t>
+        <w:t xml:space="preserve">Modificar clase </w:t>
+      </w:r>
+      <w:proofErr w:type="spellStart"/>
+      <w:r>
+        <w:t>domain</w:t>
+      </w:r>
+      <w:proofErr w:type="spellEnd"/>
+      <w:r>
+        <w:t xml:space="preserve"> Persona</w:t>
       </w:r>
     </w:p>
     <w:p>
@@ -937,7 +1032,15 @@
     </w:p>
     <w:p>
       <w:r>
-        <w:t>Agregar dos tarjetas mas de resumen de clientes y saldo de todos los clientes</w:t>
+        <w:t xml:space="preserve">Agregar dos tarjetas </w:t>
+      </w:r>
+      <w:proofErr w:type="spellStart"/>
+      <w:r>
+        <w:t>mas</w:t>
+      </w:r>
+      <w:proofErr w:type="spellEnd"/>
+      <w:r>
+        <w:t xml:space="preserve"> de resumen de clientes y saldo de todos los clientes</w:t>
       </w:r>
     </w:p>
     <w:p>
@@ -974,7 +1077,15 @@
       </w:pPr>
       <w:r>
         <w:lastRenderedPageBreak/>
-        <w:t>Modificar contolador para agregar las variables creadas</w:t>
+        <w:t xml:space="preserve">Modificar </w:t>
+      </w:r>
+      <w:proofErr w:type="spellStart"/>
+      <w:r>
+        <w:t>contolador</w:t>
+      </w:r>
+      <w:proofErr w:type="spellEnd"/>
+      <w:r>
+        <w:t xml:space="preserve"> para agregar las variables creadas</w:t>
       </w:r>
     </w:p>
     <w:p>
@@ -1031,6 +1142,123 @@
         </w:drawing>
       </w:r>
     </w:p>
+    <w:p>
+      <w:pPr>
+        <w:jc w:val="center"/>
+      </w:pPr>
+      <w:r>
+        <w:rPr>
+          <w:highlight w:val="yellow"/>
+        </w:rPr>
+        <w:t>Pt9</w:t>
+      </w:r>
+    </w:p>
+    <w:p>
+      <w:r>
+        <w:t>Agregar un nuevo Cliente</w:t>
+      </w:r>
+      <w:r>
+        <w:t xml:space="preserve"> u objeto de tipo persona</w:t>
+      </w:r>
+    </w:p>
+    <w:p>
+      <w:pPr>
+        <w:pStyle w:val="Prrafodelista"/>
+        <w:numPr>
+          <w:ilvl w:val="0"/>
+          <w:numId w:val="40"/>
+        </w:numPr>
+      </w:pPr>
+      <w:r>
+        <w:t xml:space="preserve">Activar pagina de modificar cliente en </w:t>
+      </w:r>
+      <w:proofErr w:type="spellStart"/>
+      <w:r>
+        <w:t>index</w:t>
+      </w:r>
+      <w:proofErr w:type="spellEnd"/>
+    </w:p>
+    <w:p>
+      <w:pPr>
+        <w:pStyle w:val="Prrafodelista"/>
+        <w:numPr>
+          <w:ilvl w:val="0"/>
+          <w:numId w:val="40"/>
+        </w:numPr>
+      </w:pPr>
+      <w:r>
+        <w:t xml:space="preserve">Modificar </w:t>
+      </w:r>
+      <w:proofErr w:type="spellStart"/>
+      <w:r>
+        <w:t>pagina</w:t>
+      </w:r>
+      <w:proofErr w:type="spellEnd"/>
+      <w:r>
+        <w:t xml:space="preserve"> </w:t>
+      </w:r>
+      <w:proofErr w:type="spellStart"/>
+      <w:r>
+        <w:t>agregarCliente</w:t>
+      </w:r>
+      <w:proofErr w:type="spellEnd"/>
+    </w:p>
+    <w:p>
+      <w:pPr>
+        <w:pStyle w:val="Prrafodelista"/>
+        <w:numPr>
+          <w:ilvl w:val="0"/>
+          <w:numId w:val="40"/>
+        </w:numPr>
+      </w:pPr>
+      <w:r>
+        <w:t>Pruebas</w:t>
+      </w:r>
+    </w:p>
+    <w:p>
+      <w:r>
+        <w:rPr>
+          <w:noProof/>
+        </w:rPr>
+        <w:lastRenderedPageBreak/>
+        <w:drawing>
+          <wp:inline distT="0" distB="0" distL="0" distR="0" wp14:anchorId="5AE9FB3F" wp14:editId="19505889">
+            <wp:extent cx="5943600" cy="7153275"/>
+            <wp:effectExtent l="0" t="0" r="0" b="9525"/>
+            <wp:docPr id="10" name="Imagen 10"/>
+            <wp:cNvGraphicFramePr>
+              <a:graphicFrameLocks xmlns:a="http://schemas.openxmlformats.org/drawingml/2006/main" noChangeAspect="1"/>
+            </wp:cNvGraphicFramePr>
+            <a:graphic xmlns:a="http://schemas.openxmlformats.org/drawingml/2006/main">
+              <a:graphicData uri="http://schemas.openxmlformats.org/drawingml/2006/picture">
+                <pic:pic xmlns:pic="http://schemas.openxmlformats.org/drawingml/2006/picture">
+                  <pic:nvPicPr>
+                    <pic:cNvPr id="1" name=""/>
+                    <pic:cNvPicPr/>
+                  </pic:nvPicPr>
+                  <pic:blipFill>
+                    <a:blip r:embed="rId16"/>
+                    <a:stretch>
+                      <a:fillRect/>
+                    </a:stretch>
+                  </pic:blipFill>
+                  <pic:spPr>
+                    <a:xfrm>
+                      <a:off x="0" y="0"/>
+                      <a:ext cx="5943600" cy="7153275"/>
+                    </a:xfrm>
+                    <a:prstGeom prst="rect">
+                      <a:avLst/>
+                    </a:prstGeom>
+                  </pic:spPr>
+                </pic:pic>
+              </a:graphicData>
+            </a:graphic>
+          </wp:inline>
+        </w:drawing>
+      </w:r>
+    </w:p>
+    <w:p/>
     <w:sectPr>
       <w:pgSz w:w="12240" w:h="15840"/>
       <w:pgMar w:top="1440" w:right="1440" w:bottom="1440" w:left="1440" w:header="708" w:footer="708" w:gutter="0"/>
@@ -4281,6 +4509,95 @@
     </w:lvl>
   </w:abstractNum>
   <w:abstractNum w:abstractNumId="35" w15:restartNumberingAfterBreak="0">
+    <w:nsid w:val="75D11499"/>
+    <w:multiLevelType w:val="hybridMultilevel"/>
+    <w:tmpl w:val="5A04C48C"/>
+    <w:lvl w:ilvl="0" w:tplc="240A000F">
+      <w:start w:val="1"/>
+      <w:numFmt w:val="decimal"/>
+      <w:lvlText w:val="%1."/>
+      <w:lvlJc w:val="left"/>
+      <w:pPr>
+        <w:ind w:left="720" w:hanging="360"/>
+      </w:pPr>
+      <w:rPr>
+        <w:rFonts w:hint="default"/>
+      </w:rPr>
+    </w:lvl>
+    <w:lvl w:ilvl="1" w:tplc="240A0019" w:tentative="1">
+      <w:start w:val="1"/>
+      <w:numFmt w:val="lowerLetter"/>
+      <w:lvlText w:val="%2."/>
+      <w:lvlJc w:val="left"/>
+      <w:pPr>
+        <w:ind w:left="1440" w:hanging="360"/>
+      </w:pPr>
+    </w:lvl>
+    <w:lvl w:ilvl="2" w:tplc="240A001B" w:tentative="1">
+      <w:start w:val="1"/>
+      <w:numFmt w:val="lowerRoman"/>
+      <w:lvlText w:val="%3."/>
+      <w:lvlJc w:val="right"/>
+      <w:pPr>
+        <w:ind w:left="2160" w:hanging="180"/>
+      </w:pPr>
+    </w:lvl>
+    <w:lvl w:ilvl="3" w:tplc="240A000F" w:tentative="1">
+      <w:start w:val="1"/>
+      <w:numFmt w:val="decimal"/>
+      <w:lvlText w:val="%4."/>
+      <w:lvlJc w:val="left"/>
+      <w:pPr>
+        <w:ind w:left="2880" w:hanging="360"/>
+      </w:pPr>
+    </w:lvl>
+    <w:lvl w:ilvl="4" w:tplc="240A0019" w:tentative="1">
+      <w:start w:val="1"/>
+      <w:numFmt w:val="lowerLetter"/>
+      <w:lvlText w:val="%5."/>
+      <w:lvlJc w:val="left"/>
+      <w:pPr>
+        <w:ind w:left="3600" w:hanging="360"/>
+      </w:pPr>
+    </w:lvl>
+    <w:lvl w:ilvl="5" w:tplc="240A001B" w:tentative="1">
+      <w:start w:val="1"/>
+      <w:numFmt w:val="lowerRoman"/>
+      <w:lvlText w:val="%6."/>
+      <w:lvlJc w:val="right"/>
+      <w:pPr>
+        <w:ind w:left="4320" w:hanging="180"/>
+      </w:pPr>
+    </w:lvl>
+    <w:lvl w:ilvl="6" w:tplc="240A000F" w:tentative="1">
+      <w:start w:val="1"/>
+      <w:numFmt w:val="decimal"/>
+      <w:lvlText w:val="%7."/>
+      <w:lvlJc w:val="left"/>
+      <w:pPr>
+        <w:ind w:left="5040" w:hanging="360"/>
+      </w:pPr>
+    </w:lvl>
+    <w:lvl w:ilvl="7" w:tplc="240A0019" w:tentative="1">
+      <w:start w:val="1"/>
+      <w:numFmt w:val="lowerLetter"/>
+      <w:lvlText w:val="%8."/>
+      <w:lvlJc w:val="left"/>
+      <w:pPr>
+        <w:ind w:left="5760" w:hanging="360"/>
+      </w:pPr>
+    </w:lvl>
+    <w:lvl w:ilvl="8" w:tplc="240A001B" w:tentative="1">
+      <w:start w:val="1"/>
+      <w:numFmt w:val="lowerRoman"/>
+      <w:lvlText w:val="%9."/>
+      <w:lvlJc w:val="right"/>
+      <w:pPr>
+        <w:ind w:left="6480" w:hanging="180"/>
+      </w:pPr>
+    </w:lvl>
+  </w:abstractNum>
+  <w:abstractNum w:abstractNumId="36" w15:restartNumberingAfterBreak="0">
     <w:nsid w:val="784B38C1"/>
     <w:multiLevelType w:val="hybridMultilevel"/>
     <w:tmpl w:val="C1F2F2BE"/>
@@ -4369,7 +4686,7 @@
       </w:pPr>
     </w:lvl>
   </w:abstractNum>
-  <w:abstractNum w:abstractNumId="36" w15:restartNumberingAfterBreak="0">
+  <w:abstractNum w:abstractNumId="37" w15:restartNumberingAfterBreak="0">
     <w:nsid w:val="7C1918D5"/>
     <w:multiLevelType w:val="hybridMultilevel"/>
     <w:tmpl w:val="0232B5CE"/>
@@ -4458,7 +4775,7 @@
       </w:pPr>
     </w:lvl>
   </w:abstractNum>
-  <w:abstractNum w:abstractNumId="37" w15:restartNumberingAfterBreak="0">
+  <w:abstractNum w:abstractNumId="38" w15:restartNumberingAfterBreak="0">
     <w:nsid w:val="7C326A05"/>
     <w:multiLevelType w:val="hybridMultilevel"/>
     <w:tmpl w:val="CEA2D832"/>
@@ -4547,7 +4864,7 @@
       </w:pPr>
     </w:lvl>
   </w:abstractNum>
-  <w:abstractNum w:abstractNumId="38" w15:restartNumberingAfterBreak="0">
+  <w:abstractNum w:abstractNumId="39" w15:restartNumberingAfterBreak="0">
     <w:nsid w:val="7CBE6031"/>
     <w:multiLevelType w:val="hybridMultilevel"/>
     <w:tmpl w:val="1214F3EC"/>
@@ -4664,7 +4981,7 @@
     <w:abstractNumId w:val="20"/>
   </w:num>
   <w:num w:numId="10">
-    <w:abstractNumId w:val="36"/>
+    <w:abstractNumId w:val="37"/>
   </w:num>
   <w:num w:numId="11">
     <w:abstractNumId w:val="9"/>
@@ -4688,7 +5005,7 @@
     <w:abstractNumId w:val="27"/>
   </w:num>
   <w:num w:numId="18">
-    <w:abstractNumId w:val="35"/>
+    <w:abstractNumId w:val="36"/>
   </w:num>
   <w:num w:numId="19">
     <w:abstractNumId w:val="21"/>
@@ -4706,7 +5023,7 @@
     <w:abstractNumId w:val="7"/>
   </w:num>
   <w:num w:numId="24">
-    <w:abstractNumId w:val="37"/>
+    <w:abstractNumId w:val="38"/>
   </w:num>
   <w:num w:numId="25">
     <w:abstractNumId w:val="32"/>
@@ -4730,7 +5047,7 @@
     <w:abstractNumId w:val="29"/>
   </w:num>
   <w:num w:numId="32">
-    <w:abstractNumId w:val="38"/>
+    <w:abstractNumId w:val="39"/>
   </w:num>
   <w:num w:numId="33">
     <w:abstractNumId w:val="33"/>
@@ -4752,6 +5069,9 @@
   </w:num>
   <w:num w:numId="39">
     <w:abstractNumId w:val="23"/>
+  </w:num>
+  <w:num w:numId="40">
+    <w:abstractNumId w:val="35"/>
   </w:num>
 </w:numbering>
 </file>

</xml_diff>